<commit_message>
Gantt chart update,Chapter 4 in paragraph insted of points, usecase size reduced ,
</commit_message>
<xml_diff>
--- a/proposal (2).docx
+++ b/proposal (2).docx
@@ -93,104 +93,75 @@
           <w:szCs w:val="28"/>
         </w:rPr>
       </w:pPr>
-      <w:proofErr w:type="gramStart"/>
       <w:r>
         <w:rPr>
           <w:sz w:val="28"/>
           <w:szCs w:val="28"/>
         </w:rPr>
-        <w:t>Submitted in</w:t>
-      </w:r>
-      <w:proofErr w:type="gramEnd"/>
+        <w:t xml:space="preserve">Submitted in partial </w:t>
+      </w:r>
       <w:r>
         <w:rPr>
           <w:sz w:val="28"/>
           <w:szCs w:val="28"/>
         </w:rPr>
-        <w:t xml:space="preserve"> partial </w:t>
+        <w:t>fulfillment</w:t>
       </w:r>
       <w:r>
         <w:rPr>
           <w:sz w:val="28"/>
           <w:szCs w:val="28"/>
         </w:rPr>
-        <w:t>fulfillment</w:t>
-      </w:r>
+        <w:t xml:space="preserve"> of the requirements for the degree of</w:t>
+      </w:r>
+    </w:p>
+    <w:p>
+      <w:pPr>
+        <w:pStyle w:val="paragraph"/>
+        <w:jc w:val="center"/>
+      </w:pPr>
       <w:r>
         <w:rPr>
           <w:sz w:val="28"/>
           <w:szCs w:val="28"/>
         </w:rPr>
-        <w:t xml:space="preserve"> of the requirements for the degree of</w:t>
-      </w:r>
+        <w:t>Bachelor of Engineering in Software Engineering at Pokhara University</w:t>
+      </w:r>
+      <w:r>
+        <w:rPr>
+          <w:szCs w:val="24"/>
+        </w:rPr>
+        <w:t xml:space="preserve"> </w:t>
+      </w:r>
+    </w:p>
+    <w:p>
+      <w:pPr>
+        <w:pStyle w:val="paragraph"/>
+        <w:rPr>
+          <w:szCs w:val="24"/>
+        </w:rPr>
+      </w:pPr>
     </w:p>
     <w:p>
       <w:pPr>
         <w:pStyle w:val="paragraph"/>
         <w:jc w:val="center"/>
-      </w:pPr>
-      <w:r>
-        <w:rPr>
+        <w:rPr>
+          <w:b/>
+          <w:bCs/>
           <w:sz w:val="28"/>
           <w:szCs w:val="28"/>
         </w:rPr>
-        <w:t>Bachelor of Engineering in Software Engineering at Pokhara University</w:t>
-      </w:r>
-      <w:r>
-        <w:rPr>
-          <w:szCs w:val="24"/>
-        </w:rPr>
-        <w:t xml:space="preserve"> </w:t>
-      </w:r>
-    </w:p>
-    <w:p>
-      <w:pPr>
-        <w:pStyle w:val="paragraph"/>
-        <w:jc w:val="center"/>
-        <w:rPr>
-          <w:szCs w:val="24"/>
-        </w:rPr>
-      </w:pPr>
-    </w:p>
-    <w:p>
-      <w:pPr>
-        <w:pStyle w:val="paragraph"/>
-        <w:jc w:val="center"/>
-        <w:rPr>
-          <w:szCs w:val="24"/>
-        </w:rPr>
-      </w:pPr>
-    </w:p>
-    <w:p>
-      <w:pPr>
-        <w:pStyle w:val="paragraph"/>
-        <w:rPr>
-          <w:szCs w:val="24"/>
-        </w:rPr>
-      </w:pPr>
-    </w:p>
-    <w:p>
-      <w:pPr>
-        <w:pStyle w:val="paragraph"/>
-        <w:jc w:val="center"/>
+      </w:pPr>
+      <w:r>
         <w:rPr>
           <w:b/>
           <w:bCs/>
           <w:sz w:val="28"/>
           <w:szCs w:val="28"/>
         </w:rPr>
-      </w:pPr>
-      <w:proofErr w:type="gramStart"/>
-      <w:r>
-        <w:rPr>
-          <w:b/>
-          <w:bCs/>
-          <w:sz w:val="28"/>
-          <w:szCs w:val="28"/>
-        </w:rPr>
         <w:t>By</w:t>
       </w:r>
-      <w:proofErr w:type="gramEnd"/>
     </w:p>
     <w:p>
       <w:pPr>
@@ -411,21 +382,12 @@
           <w:szCs w:val="28"/>
         </w:rPr>
       </w:pPr>
-      <w:proofErr w:type="spellStart"/>
       <w:r>
         <w:rPr>
           <w:sz w:val="28"/>
           <w:szCs w:val="28"/>
         </w:rPr>
-        <w:t>Lamachaur</w:t>
-      </w:r>
-      <w:proofErr w:type="spellEnd"/>
-      <w:r>
-        <w:rPr>
-          <w:sz w:val="28"/>
-          <w:szCs w:val="28"/>
-        </w:rPr>
-        <w:t xml:space="preserve">, Kaski, Nepal </w:t>
+        <w:t xml:space="preserve">Lamachaur, Kaski, Nepal </w:t>
       </w:r>
     </w:p>
     <w:p>
@@ -447,39 +409,13 @@
         </w:rPr>
         <w:t>(</w:t>
       </w:r>
-      <w:proofErr w:type="gramStart"/>
       <w:r>
         <w:rPr>
           <w:b/>
           <w:sz w:val="28"/>
           <w:szCs w:val="28"/>
         </w:rPr>
-        <w:t>9,Nov</w:t>
-      </w:r>
-      <w:proofErr w:type="gramEnd"/>
-      <w:r>
-        <w:rPr>
-          <w:b/>
-          <w:sz w:val="28"/>
-          <w:szCs w:val="28"/>
-        </w:rPr>
-        <w:t xml:space="preserve"> </w:t>
-      </w:r>
-      <w:r>
-        <w:rPr>
-          <w:b/>
-          <w:sz w:val="28"/>
-          <w:szCs w:val="28"/>
-        </w:rPr>
-        <w:t xml:space="preserve">, </w:t>
-      </w:r>
-      <w:r>
-        <w:rPr>
-          <w:b/>
-          <w:sz w:val="28"/>
-          <w:szCs w:val="28"/>
-        </w:rPr>
-        <w:t>2025</w:t>
+        <w:t>2025,Nov,9</w:t>
       </w:r>
       <w:r>
         <w:rPr>
@@ -573,90 +509,61 @@
           <w:szCs w:val="28"/>
         </w:rPr>
       </w:pPr>
-      <w:proofErr w:type="gramStart"/>
       <w:r>
         <w:rPr>
           <w:sz w:val="28"/>
           <w:szCs w:val="28"/>
         </w:rPr>
-        <w:t>Submitted in</w:t>
-      </w:r>
-      <w:proofErr w:type="gramEnd"/>
+        <w:t>Submitted in partial fulfillment of the requirements for the degree of</w:t>
+      </w:r>
+    </w:p>
+    <w:p>
+      <w:pPr>
+        <w:pStyle w:val="paragraph"/>
+        <w:jc w:val="center"/>
+      </w:pPr>
       <w:r>
         <w:rPr>
           <w:sz w:val="28"/>
           <w:szCs w:val="28"/>
         </w:rPr>
-        <w:t xml:space="preserve"> partial fulfillment of the requirements for the degree of</w:t>
-      </w:r>
+        <w:t>Bachelor of Engineering in Software Engineering at Pokhara University</w:t>
+      </w:r>
+      <w:r>
+        <w:rPr>
+          <w:szCs w:val="24"/>
+        </w:rPr>
+        <w:t xml:space="preserve"> </w:t>
+      </w:r>
+    </w:p>
+    <w:p>
+      <w:pPr>
+        <w:pStyle w:val="paragraph"/>
+        <w:rPr>
+          <w:szCs w:val="24"/>
+        </w:rPr>
+      </w:pPr>
     </w:p>
     <w:p>
       <w:pPr>
         <w:pStyle w:val="paragraph"/>
         <w:jc w:val="center"/>
-      </w:pPr>
-      <w:r>
-        <w:rPr>
+        <w:rPr>
+          <w:b/>
+          <w:bCs/>
           <w:sz w:val="28"/>
           <w:szCs w:val="28"/>
         </w:rPr>
-        <w:t>Bachelor of Engineering in Software Engineering at Pokhara University</w:t>
-      </w:r>
-      <w:r>
-        <w:rPr>
-          <w:szCs w:val="24"/>
-        </w:rPr>
-        <w:t xml:space="preserve"> </w:t>
-      </w:r>
-    </w:p>
-    <w:p>
-      <w:pPr>
-        <w:pStyle w:val="paragraph"/>
-        <w:jc w:val="center"/>
-        <w:rPr>
-          <w:szCs w:val="24"/>
-        </w:rPr>
-      </w:pPr>
-    </w:p>
-    <w:p>
-      <w:pPr>
-        <w:pStyle w:val="paragraph"/>
-        <w:jc w:val="center"/>
-        <w:rPr>
-          <w:szCs w:val="24"/>
-        </w:rPr>
-      </w:pPr>
-    </w:p>
-    <w:p>
-      <w:pPr>
-        <w:pStyle w:val="paragraph"/>
-        <w:rPr>
-          <w:szCs w:val="24"/>
-        </w:rPr>
-      </w:pPr>
-    </w:p>
-    <w:p>
-      <w:pPr>
-        <w:pStyle w:val="paragraph"/>
-        <w:jc w:val="center"/>
+      </w:pPr>
+      <w:r>
         <w:rPr>
           <w:b/>
           <w:bCs/>
           <w:sz w:val="28"/>
           <w:szCs w:val="28"/>
         </w:rPr>
-      </w:pPr>
-      <w:proofErr w:type="gramStart"/>
-      <w:r>
-        <w:rPr>
-          <w:b/>
-          <w:bCs/>
-          <w:sz w:val="28"/>
-          <w:szCs w:val="28"/>
-        </w:rPr>
         <w:t>By</w:t>
       </w:r>
-      <w:proofErr w:type="gramEnd"/>
     </w:p>
     <w:p>
       <w:pPr>
@@ -763,17 +670,6 @@
         </w:rPr>
         <w:t>Er. Pratikshya Shrestha</w:t>
       </w:r>
-    </w:p>
-    <w:p>
-      <w:pPr>
-        <w:pStyle w:val="paragraph"/>
-        <w:rPr>
-          <w:b/>
-          <w:bCs/>
-          <w:sz w:val="28"/>
-          <w:szCs w:val="28"/>
-        </w:rPr>
-      </w:pPr>
     </w:p>
     <w:p>
       <w:pPr>
@@ -840,19 +736,6 @@
     <w:p>
       <w:pPr>
         <w:pStyle w:val="paragraph"/>
-        <w:jc w:val="center"/>
-        <w:rPr>
-          <w:b/>
-          <w:bCs/>
-          <w:sz w:val="28"/>
-          <w:szCs w:val="28"/>
-        </w:rPr>
-      </w:pPr>
-    </w:p>
-    <w:p>
-      <w:pPr>
-        <w:pStyle w:val="paragraph"/>
-        <w:jc w:val="center"/>
         <w:rPr>
           <w:b/>
           <w:bCs/>
@@ -909,21 +792,48 @@
           <w:szCs w:val="28"/>
         </w:rPr>
       </w:pPr>
-      <w:proofErr w:type="spellStart"/>
       <w:r>
         <w:rPr>
           <w:sz w:val="28"/>
           <w:szCs w:val="28"/>
         </w:rPr>
-        <w:t>Lamachaur</w:t>
-      </w:r>
-      <w:proofErr w:type="spellEnd"/>
-      <w:r>
-        <w:rPr>
+        <w:t xml:space="preserve">Lamachaur, Kaski, Nepal </w:t>
+      </w:r>
+    </w:p>
+    <w:p>
+      <w:pPr>
+        <w:spacing w:after="129"/>
+        <w:ind w:right="5"/>
+        <w:jc w:val="center"/>
+        <w:rPr>
+          <w:b/>
           <w:sz w:val="28"/>
           <w:szCs w:val="28"/>
         </w:rPr>
-        <w:t xml:space="preserve">, Kaski, Nepal </w:t>
+      </w:pPr>
+      <w:r>
+        <w:rPr>
+          <w:b/>
+          <w:sz w:val="28"/>
+          <w:szCs w:val="28"/>
+        </w:rPr>
+        <w:t>(</w:t>
+      </w:r>
+      <w:r>
+        <w:rPr>
+          <w:b/>
+          <w:sz w:val="28"/>
+          <w:szCs w:val="28"/>
+        </w:rPr>
+        <w:t>2025,Nov,9</w:t>
+      </w:r>
+      <w:r>
+        <w:rPr>
+          <w:b/>
+          <w:sz w:val="28"/>
+          <w:szCs w:val="28"/>
+        </w:rPr>
+        <w:t xml:space="preserve">) </w:t>
       </w:r>
     </w:p>
     <w:p>
@@ -950,41 +860,7 @@
           <w:sz w:val="28"/>
           <w:szCs w:val="28"/>
         </w:rPr>
-        <w:t>(</w:t>
-      </w:r>
-      <w:proofErr w:type="gramStart"/>
-      <w:r>
-        <w:rPr>
-          <w:b/>
-          <w:sz w:val="28"/>
-          <w:szCs w:val="28"/>
-        </w:rPr>
-        <w:t>9,Nov</w:t>
-      </w:r>
-      <w:proofErr w:type="gramEnd"/>
-      <w:r>
-        <w:rPr>
-          <w:b/>
-          <w:sz w:val="28"/>
-          <w:szCs w:val="28"/>
-        </w:rPr>
-        <w:t xml:space="preserve"> , </w:t>
-      </w:r>
-      <w:r>
-        <w:rPr>
-          <w:b/>
-          <w:sz w:val="28"/>
-          <w:szCs w:val="28"/>
-        </w:rPr>
-        <w:t>2025</w:t>
-      </w:r>
-      <w:r>
-        <w:rPr>
-          <w:b/>
-          <w:sz w:val="28"/>
-          <w:szCs w:val="28"/>
-        </w:rPr>
-        <w:t xml:space="preserve">)  </w:t>
+        <w:t xml:space="preserve"> </w:t>
       </w:r>
     </w:p>
     <w:p>
@@ -1191,6 +1067,12 @@
         </w:rPr>
         <w:t>ant</w:t>
       </w:r>
+      <w:r>
+        <w:rPr>
+          <w:bCs/>
+        </w:rPr>
+        <w:t>h</w:t>
+      </w:r>
     </w:p>
     <w:p>
       <w:pPr>
@@ -1269,15 +1151,7 @@
         <w:t>BACHELOR OF ENGINEERING IN SOFTWARE ENGINEERING</w:t>
       </w:r>
       <w:r>
-        <w:t xml:space="preserve"> is a </w:t>
-      </w:r>
-      <w:proofErr w:type="spellStart"/>
-      <w:r>
-        <w:t>bonafide</w:t>
-      </w:r>
-      <w:proofErr w:type="spellEnd"/>
-      <w:r>
-        <w:t xml:space="preserve"> work of</w:t>
+        <w:t xml:space="preserve"> is a bonafide work of</w:t>
       </w:r>
       <w:r>
         <w:t xml:space="preserve"> Ankit Adhikari</w:t>
@@ -1305,43 +1179,17 @@
           <w:b/>
           <w:bCs/>
         </w:rPr>
-        <w:t xml:space="preserve">of </w:t>
-      </w:r>
-      <w:proofErr w:type="spellStart"/>
-      <w:proofErr w:type="gramStart"/>
-      <w:r>
-        <w:rPr>
-          <w:b/>
-          <w:bCs/>
-        </w:rPr>
-        <w:t>Er.</w:t>
-      </w:r>
-      <w:r>
-        <w:rPr>
-          <w:b/>
-          <w:bCs/>
-        </w:rPr>
-        <w:t>Pratikshya</w:t>
-      </w:r>
-      <w:proofErr w:type="spellEnd"/>
-      <w:proofErr w:type="gramEnd"/>
-      <w:r>
-        <w:rPr>
-          <w:b/>
-          <w:bCs/>
-        </w:rPr>
-        <w:t xml:space="preserve"> Shrestha</w:t>
-      </w:r>
-      <w:r>
-        <w:t xml:space="preserve">. It is further certified that this work doesn't form part of any other project work </w:t>
-      </w:r>
-      <w:proofErr w:type="gramStart"/>
-      <w:r>
-        <w:t>on the basis of</w:t>
-      </w:r>
-      <w:proofErr w:type="gramEnd"/>
-      <w:r>
-        <w:t xml:space="preserve"> which a degree or award was conferred on any earlier occasion on this by any other candidate.</w:t>
+        <w:t>of Er.</w:t>
+      </w:r>
+      <w:r>
+        <w:rPr>
+          <w:b/>
+          <w:bCs/>
+        </w:rPr>
+        <w:t>Pratikshya Shrestha</w:t>
+      </w:r>
+      <w:r>
+        <w:t>. It is further certified that this work doesn't form part of any other project work on the basis of which a degree or award was conferred on any earlier occasion on this by any other candidate.</w:t>
       </w:r>
     </w:p>
     <w:p>
@@ -1379,15 +1227,10 @@
     </w:p>
     <w:p>
       <w:pPr>
-        <w:spacing w:after="414"/>
-        <w:ind w:left="-5"/>
-      </w:pPr>
-    </w:p>
-    <w:p>
-      <w:pPr>
         <w:pStyle w:val="Abstract"/>
       </w:pPr>
       <w:r>
+        <w:lastRenderedPageBreak/>
         <w:t>ABSTRACT</w:t>
       </w:r>
     </w:p>
@@ -1395,149 +1238,56 @@
       <w:pPr>
         <w:pStyle w:val="paragraph"/>
         <w:jc w:val="both"/>
-        <w:rPr>
-          <w:sz w:val="28"/>
-          <w:szCs w:val="28"/>
-        </w:rPr>
-      </w:pPr>
-      <w:r>
-        <w:rPr>
-          <w:sz w:val="28"/>
-          <w:szCs w:val="28"/>
-        </w:rPr>
+      </w:pPr>
+      <w:r>
         <w:t>The project presented a web-based image captioning system capable of automatically generating</w:t>
       </w:r>
       <w:r>
-        <w:rPr>
-          <w:sz w:val="28"/>
-          <w:szCs w:val="28"/>
-        </w:rPr>
         <w:t xml:space="preserve"> </w:t>
       </w:r>
       <w:r>
-        <w:rPr>
-          <w:sz w:val="28"/>
-          <w:szCs w:val="28"/>
-        </w:rPr>
         <w:t>captions</w:t>
       </w:r>
       <w:r>
-        <w:rPr>
-          <w:sz w:val="28"/>
-          <w:szCs w:val="28"/>
-        </w:rPr>
-        <w:t xml:space="preserve"> for uploaded </w:t>
-      </w:r>
-      <w:proofErr w:type="gramStart"/>
-      <w:r>
-        <w:rPr>
-          <w:sz w:val="28"/>
-          <w:szCs w:val="28"/>
-        </w:rPr>
-        <w:t>image</w:t>
-      </w:r>
-      <w:proofErr w:type="gramEnd"/>
-      <w:r>
-        <w:rPr>
-          <w:sz w:val="28"/>
-          <w:szCs w:val="28"/>
-        </w:rPr>
-        <w:t>. The system was trained on the Flickr</w:t>
-      </w:r>
-      <w:r>
-        <w:rPr>
-          <w:sz w:val="28"/>
-          <w:szCs w:val="28"/>
-        </w:rPr>
+        <w:t xml:space="preserve"> for uploaded image. The system was trained on the Flickr</w:t>
+      </w:r>
+      <w:r>
         <w:t>30</w:t>
       </w:r>
       <w:r>
-        <w:rPr>
-          <w:sz w:val="28"/>
-          <w:szCs w:val="28"/>
-        </w:rPr>
         <w:t>k dataset to learn relationships between visual features and language. Visual features were extracted using a</w:t>
       </w:r>
       <w:r>
-        <w:rPr>
-          <w:sz w:val="28"/>
-          <w:szCs w:val="28"/>
-        </w:rPr>
         <w:t xml:space="preserve"> </w:t>
       </w:r>
-      <w:proofErr w:type="spellStart"/>
-      <w:proofErr w:type="gramStart"/>
-      <w:r>
-        <w:rPr>
-          <w:sz w:val="28"/>
-          <w:szCs w:val="28"/>
-        </w:rPr>
+      <w:r>
         <w:t>EfficientNet</w:t>
       </w:r>
-      <w:proofErr w:type="spellEnd"/>
-      <w:r>
-        <w:rPr>
-          <w:b/>
-          <w:bCs/>
-          <w:sz w:val="28"/>
-          <w:szCs w:val="28"/>
+      <w:r>
+        <w:rPr>
+          <w:b/>
+          <w:bCs/>
         </w:rPr>
         <w:t> </w:t>
       </w:r>
       <w:r>
-        <w:rPr>
-          <w:sz w:val="28"/>
-          <w:szCs w:val="28"/>
-        </w:rPr>
-        <w:t xml:space="preserve"> model</w:t>
-      </w:r>
-      <w:proofErr w:type="gramEnd"/>
-      <w:r>
-        <w:rPr>
-          <w:sz w:val="28"/>
-          <w:szCs w:val="28"/>
-        </w:rPr>
-        <w:t xml:space="preserve">, and a Transformer-based network was employed to generate coherent textual descriptions. The developed web interface enabled users to upload images and instantly obtain captions. The system demonstrated the effective integration of deep learning techniques to achieve automated </w:t>
-      </w:r>
-      <w:proofErr w:type="spellStart"/>
-      <w:r>
-        <w:rPr>
-          <w:sz w:val="28"/>
-          <w:szCs w:val="28"/>
-        </w:rPr>
-        <w:t>image</w:t>
-      </w:r>
-      <w:r>
-        <w:rPr>
-          <w:sz w:val="28"/>
-          <w:szCs w:val="28"/>
-        </w:rPr>
+        <w:t xml:space="preserve"> model, and a Transformer-based network was employed to generate coherent textual descriptions. The developed web interface enabled users to upload images and instantly obtain captions. The system demonstrated the effective integration of deep learning techniques to achieve automated image</w:t>
+      </w:r>
+      <w:r>
         <w:t>Caption</w:t>
       </w:r>
-      <w:proofErr w:type="spellEnd"/>
-      <w:r>
-        <w:rPr>
-          <w:sz w:val="28"/>
-          <w:szCs w:val="28"/>
-        </w:rPr>
+      <w:r>
         <w:t xml:space="preserve"> generation.</w:t>
       </w:r>
     </w:p>
     <w:p>
       <w:pPr>
-        <w:pStyle w:val="paragraph"/>
         <w:jc w:val="both"/>
-        <w:rPr>
-          <w:sz w:val="28"/>
-          <w:szCs w:val="28"/>
-        </w:rPr>
-      </w:pPr>
-      <w:r>
-        <w:rPr>
-          <w:b/>
-          <w:bCs/>
-          <w:sz w:val="28"/>
-          <w:szCs w:val="28"/>
+      </w:pPr>
+      <w:r>
+        <w:rPr>
+          <w:b/>
+          <w:bCs/>
         </w:rPr>
         <w:t>Keywords</w:t>
       </w:r>
@@ -1545,8 +1295,6 @@
         <w:rPr>
           <w:i/>
           <w:iCs/>
-          <w:sz w:val="28"/>
-          <w:szCs w:val="28"/>
         </w:rPr>
         <w:t>:</w:t>
       </w:r>
@@ -1554,60 +1302,26 @@
         <w:rPr>
           <w:i/>
           <w:iCs/>
-          <w:sz w:val="28"/>
-          <w:szCs w:val="28"/>
-        </w:rPr>
-        <w:t xml:space="preserve"> </w:t>
-      </w:r>
-      <w:proofErr w:type="spellStart"/>
-      <w:proofErr w:type="gramStart"/>
+        </w:rPr>
+        <w:t xml:space="preserve"> Transformer,</w:t>
+      </w:r>
       <w:r>
         <w:rPr>
           <w:i/>
           <w:iCs/>
-          <w:sz w:val="28"/>
-          <w:szCs w:val="28"/>
-        </w:rPr>
-        <w:t>Transformer,</w:t>
+        </w:rPr>
+        <w:t>Caption</w:t>
       </w:r>
       <w:r>
         <w:rPr>
           <w:i/>
           <w:iCs/>
-          <w:sz w:val="28"/>
-          <w:szCs w:val="28"/>
-        </w:rPr>
-        <w:t>Caption</w:t>
-      </w:r>
-      <w:proofErr w:type="spellEnd"/>
-      <w:proofErr w:type="gramEnd"/>
-      <w:r>
-        <w:rPr>
-          <w:i/>
-          <w:iCs/>
-          <w:sz w:val="28"/>
-          <w:szCs w:val="28"/>
-        </w:rPr>
-        <w:t xml:space="preserve"> , </w:t>
-      </w:r>
-      <w:proofErr w:type="gramStart"/>
-      <w:r>
-        <w:rPr>
-          <w:i/>
-          <w:iCs/>
-          <w:sz w:val="28"/>
-          <w:szCs w:val="28"/>
-        </w:rPr>
-        <w:t>Dataset,</w:t>
-      </w:r>
-      <w:r>
-        <w:rPr>
-          <w:sz w:val="28"/>
-          <w:szCs w:val="28"/>
-        </w:rPr>
+        </w:rPr>
+        <w:t xml:space="preserve"> , Dataset,</w:t>
+      </w:r>
+      <w:r>
         <w:t>.</w:t>
       </w:r>
-      <w:proofErr w:type="gramEnd"/>
     </w:p>
     <w:p>
       <w:r>
@@ -4777,25 +4491,7 @@
             <w:sz w:val="28"/>
             <w:szCs w:val="28"/>
           </w:rPr>
-          <w:t>Required Pro</w:t>
-        </w:r>
-        <w:r>
-          <w:rPr>
-            <w:rStyle w:val="Hyperlink"/>
-            <w:noProof/>
-            <w:sz w:val="28"/>
-            <w:szCs w:val="28"/>
-          </w:rPr>
-          <w:t>g</w:t>
-        </w:r>
-        <w:r>
-          <w:rPr>
-            <w:rStyle w:val="Hyperlink"/>
-            <w:noProof/>
-            <w:sz w:val="28"/>
-            <w:szCs w:val="28"/>
-          </w:rPr>
-          <w:t>ramming Languages</w:t>
+          <w:t>Required Programming Languages</w:t>
         </w:r>
         <w:r>
           <w:rPr>
@@ -4945,30 +4641,17 @@
         <w:jc w:val="both"/>
       </w:pPr>
       <w:r>
-        <w:t xml:space="preserve">The exponential growth of online visual content </w:t>
-      </w:r>
-      <w:proofErr w:type="gramStart"/>
-      <w:r>
-        <w:t>had</w:t>
-      </w:r>
-      <w:proofErr w:type="gramEnd"/>
-      <w:r>
-        <w:t xml:space="preserve"> created significant challenges in organizing and identifying images without accompanying textual descriptions. Manual annotation of images was time-consuming and inefficient, particularly for large datasets. To address this issue, the project focused on developing an automated caption generation system capable of producing meaningful descriptions for uploaded images. This system aimed </w:t>
+        <w:t xml:space="preserve">The exponential growth of online visual content had created significant challenges in organizing and identifying images without accompanying textual descriptions. Manual annotation of images was time-consuming and inefficient, particularly for large datasets. To address this issue, the project focused on developing an automated caption generation system capable of producing meaningful descriptions for uploaded images. This system aimed </w:t>
       </w:r>
       <w:r>
         <w:t>at simplifying</w:t>
       </w:r>
       <w:r>
-        <w:t xml:space="preserve"> the understanding and utilization of digital images by leveraging artificial intelligence </w:t>
-      </w:r>
-      <w:proofErr w:type="gramStart"/>
-      <w:r>
-        <w:t>techniques.</w:t>
+        <w:t xml:space="preserve"> the understanding and utilization of digital images by leveraging artificial intelligence techniques.</w:t>
       </w:r>
       <w:r>
         <w:t>.</w:t>
       </w:r>
-      <w:proofErr w:type="gramEnd"/>
     </w:p>
     <w:p>
       <w:pPr>
@@ -4998,25 +4681,7 @@
           <w:szCs w:val="24"/>
           <w:lang w:bidi="ne-NP"/>
         </w:rPr>
-        <w:t xml:space="preserve">To provide users with a simple way to upload images and receive relevant </w:t>
-      </w:r>
-      <w:proofErr w:type="gramStart"/>
-      <w:r>
-        <w:rPr>
-          <w:rFonts w:eastAsia="Times New Roman" w:cs="Times New Roman"/>
-          <w:szCs w:val="24"/>
-          <w:lang w:bidi="ne-NP"/>
-        </w:rPr>
-        <w:t>caption</w:t>
-      </w:r>
-      <w:proofErr w:type="gramEnd"/>
-      <w:r>
-        <w:rPr>
-          <w:rFonts w:eastAsia="Times New Roman" w:cs="Times New Roman"/>
-          <w:szCs w:val="24"/>
-          <w:lang w:bidi="ne-NP"/>
-        </w:rPr>
-        <w:t>.</w:t>
+        <w:t>To provide users with a simple way to upload images and receive relevant caption.</w:t>
       </w:r>
     </w:p>
     <w:p>
@@ -5128,15 +4793,7 @@
         <w:t>even easier</w:t>
       </w:r>
       <w:r>
-        <w:t xml:space="preserve"> to use and gives </w:t>
-      </w:r>
-      <w:proofErr w:type="gramStart"/>
-      <w:r>
-        <w:t>really good</w:t>
-      </w:r>
-      <w:proofErr w:type="gramEnd"/>
-      <w:r>
-        <w:t xml:space="preserve"> captions using the latest smart computer technology. We want to make it simpler for people to get descriptions </w:t>
+        <w:t xml:space="preserve"> to use and gives really good captions using the latest smart computer technology. We want to make it simpler for people to get descriptions </w:t>
       </w:r>
       <w:r>
         <w:t>of</w:t>
@@ -5165,15 +4822,7 @@
         <w:jc w:val="both"/>
       </w:pPr>
       <w:r>
-        <w:t xml:space="preserve">This paper introduces a deep learning framework for automated image caption generation. The authors utilized the MS COCO dataset for training and evaluation. Their proposed architecture consists of a pre-trained Convolutional Neural Network (CNN) for extracting visual features, which are then fed into a Gated Recurrent Unit (GRU)-based Recurrent Neural Network (RNN) acting as the decoder. A key component of their approach is a GRU-based attention mechanism, which enables the decoder to focus on the most relevant spatial regions of the input image during the generation of each word in the caption sequence. The authors </w:t>
-      </w:r>
-      <w:proofErr w:type="gramStart"/>
-      <w:r>
-        <w:t>suggest</w:t>
-      </w:r>
-      <w:proofErr w:type="gramEnd"/>
-      <w:r>
-        <w:t xml:space="preserve"> future work could focus on exploring more sophisticated attention mechanisms and incorporating semantic information to further improve the quality and relevance of the generated captions.</w:t>
+        <w:t>This paper introduces a deep learning framework for automated image caption generation. The authors utilized the MS COCO dataset for training and evaluation. Their proposed architecture consists of a pre-trained Convolutional Neural Network (CNN) for extracting visual features, which are then fed into a Gated Recurrent Unit (GRU)-based Recurrent Neural Network (RNN) acting as the decoder. A key component of their approach is a GRU-based attention mechanism, which enables the decoder to focus on the most relevant spatial regions of the input image during the generation of each word in the caption sequence. The authors suggest future work could focus on exploring more sophisticated attention mechanisms and incorporating semantic information to further improve the quality and relevance of the generated captions.</w:t>
       </w:r>
     </w:p>
     <w:p>
@@ -5371,15 +5020,7 @@
         <w:jc w:val="both"/>
       </w:pPr>
       <w:r>
-        <w:t xml:space="preserve">The creators used a special kind of computer brain called a CNN (specifically Inception v3) to understand what's in the image. This understanding was then fed into another type of computer brain called an RNN, using LSTMs, which generated the caption word by word. The whole system was trained to try and match the computer-written </w:t>
-      </w:r>
-      <w:proofErr w:type="gramStart"/>
-      <w:r>
-        <w:t>caption</w:t>
-      </w:r>
-      <w:proofErr w:type="gramEnd"/>
-      <w:r>
-        <w:t xml:space="preserve"> as closely as possible to real human captions. They tested it on two big collections of images and captions, Flickr30k and MS COCO, and it did a pretty good job of describing various pictures. The researchers also pointed out that the system could get better at handling words it hadn't seen much before, writing more varied and interesting captions, and focusing on the most important parts of the picture when describing it.</w:t>
+        <w:t>The creators used a special kind of computer brain called a CNN (specifically Inception v3) to understand what's in the image. This understanding was then fed into another type of computer brain called an RNN, using LSTMs, which generated the caption word by word. The whole system was trained to try and match the computer-written caption as closely as possible to real human captions. They tested it on two big collections of images and captions, Flickr30k and MS COCO, and it did a pretty good job of describing various pictures. The researchers also pointed out that the system could get better at handling words it hadn't seen much before, writing more varied and interesting captions, and focusing on the most important parts of the picture when describing it.</w:t>
       </w:r>
       <w:sdt>
         <w:sdtPr>
@@ -5661,26 +5302,10 @@
     </w:p>
     <w:p>
       <w:pPr>
-        <w:rPr>
-          <w:b/>
-          <w:bCs/>
-        </w:rPr>
-      </w:pPr>
-      <w:r>
-        <w:rPr>
-          <w:b/>
-          <w:bCs/>
-        </w:rPr>
-        <w:br w:type="page"/>
-      </w:r>
-    </w:p>
-    <w:p>
-      <w:pPr>
         <w:pStyle w:val="Caption1"/>
       </w:pPr>
       <w:bookmarkStart w:id="41" w:name="_Toc198755315"/>
       <w:r>
-        <w:lastRenderedPageBreak/>
         <w:t xml:space="preserve">Table </w:t>
       </w:r>
       <w:r>
@@ -5966,15 +5591,7 @@
               <w:keepNext/>
             </w:pPr>
             <w:r>
-              <w:t xml:space="preserve">GRU-based RNN with </w:t>
-            </w:r>
-            <w:proofErr w:type="spellStart"/>
-            <w:r>
-              <w:t>Bahdanau</w:t>
-            </w:r>
-            <w:proofErr w:type="spellEnd"/>
-            <w:r>
-              <w:t xml:space="preserve"> attention mechanism</w:t>
+              <w:t>GRU-based RNN with Bahdanau attention mechanism</w:t>
             </w:r>
           </w:p>
         </w:tc>
@@ -6269,7 +5886,7 @@
       </w:tr>
       <w:tr>
         <w:trPr>
-          <w:trHeight w:val="1070"/>
+          <w:trHeight w:val="674"/>
         </w:trPr>
         <w:tc>
           <w:tcPr>
@@ -6355,13 +5972,8 @@
               <w:keepNext/>
               <w:jc w:val="both"/>
             </w:pPr>
-            <w:proofErr w:type="gramStart"/>
-            <w:r>
-              <w:t>GRUs</w:t>
-            </w:r>
-            <w:proofErr w:type="gramEnd"/>
-            <w:r>
-              <w:t xml:space="preserve"> and LSTM</w:t>
+            <w:r>
+              <w:t>GRUs and LSTM</w:t>
             </w:r>
           </w:p>
         </w:tc>
@@ -7142,9 +6754,9 @@
           <w:noProof/>
         </w:rPr>
         <w:drawing>
-          <wp:inline distT="0" distB="0" distL="0" distR="0" wp14:anchorId="3DE62DEB" wp14:editId="3FFBFAA4">
-            <wp:extent cx="5274310" cy="2462530"/>
-            <wp:effectExtent l="0" t="0" r="2540" b="0"/>
+          <wp:inline distT="0" distB="0" distL="0" distR="0" wp14:anchorId="3DE62DEB" wp14:editId="2B360DDD">
+            <wp:extent cx="5274310" cy="2982351"/>
+            <wp:effectExtent l="0" t="0" r="2540" b="8890"/>
             <wp:docPr id="2042607323" name="Picture 1" descr="A diagram of a process&#10;&#10;AI-generated content may be incorrect."/>
             <wp:cNvGraphicFramePr>
               <a:graphicFrameLocks xmlns:a="http://schemas.openxmlformats.org/drawingml/2006/main" noChangeAspect="1"/>
@@ -7171,7 +6783,7 @@
                   <pic:spPr>
                     <a:xfrm>
                       <a:off x="0" y="0"/>
-                      <a:ext cx="5274310" cy="2462530"/>
+                      <a:ext cx="5289288" cy="2990820"/>
                     </a:xfrm>
                     <a:prstGeom prst="rect">
                       <a:avLst/>
@@ -7315,7 +6927,13 @@
         <w:t xml:space="preserve">Figure </w:t>
       </w:r>
       <w:r>
-        <w:t>3.2.2.</w:t>
+        <w:t>3.2.</w:t>
+      </w:r>
+      <w:r>
+        <w:t>1</w:t>
+      </w:r>
+      <w:r>
+        <w:t>.</w:t>
       </w:r>
       <w:r>
         <w:fldChar w:fldCharType="begin"/>
@@ -7385,7 +7003,7 @@
         <w:rPr>
           <w:rFonts w:ascii="Georgia" w:eastAsiaTheme="minorHAnsi" w:hAnsi="Georgia" w:cstheme="minorBidi"/>
           <w:b w:val="0"/>
-          <w:sz w:val="24"/>
+          <w:sz w:val="28"/>
         </w:rPr>
       </w:pPr>
       <w:r>
@@ -7395,16 +7013,28 @@
       <w:bookmarkStart w:id="67" w:name="_Toc198721139"/>
       <w:bookmarkStart w:id="68" w:name="_Toc213511390"/>
       <w:r>
+        <w:rPr>
+          <w:sz w:val="28"/>
+        </w:rPr>
         <w:lastRenderedPageBreak/>
         <w:t>3.2.2</w:t>
       </w:r>
       <w:r>
+        <w:rPr>
+          <w:sz w:val="28"/>
+        </w:rPr>
         <w:t xml:space="preserve"> </w:t>
       </w:r>
       <w:r>
+        <w:rPr>
+          <w:sz w:val="28"/>
+        </w:rPr>
         <w:t>Dataset</w:t>
       </w:r>
       <w:r>
+        <w:rPr>
+          <w:sz w:val="28"/>
+        </w:rPr>
         <w:t>s</w:t>
       </w:r>
       <w:bookmarkEnd w:id="66"/>
@@ -7417,15 +7047,6 @@
         <w:jc w:val="both"/>
       </w:pPr>
       <w:r>
-        <w:t>A dataset is a structured collection of data used for analysis, research, or training machine learning models. It can include text, numbers, images, or audio. Datasets are typically organized in rows and columns and come in formats like CSV, JSON, or Excel. They are essential for tasks like AI training, statistical analysis, and business insights.</w:t>
-      </w:r>
-    </w:p>
-    <w:p>
-      <w:pPr>
-        <w:pStyle w:val="paragraph"/>
-        <w:jc w:val="both"/>
-      </w:pPr>
-      <w:r>
         <w:t>The datasets discussed here are commonly used for image captioning tasks and are sourced from platforms such as </w:t>
       </w:r>
       <w:r>
@@ -7436,12 +7057,18 @@
       </w:r>
     </w:p>
     <w:p>
-      <w:r>
-        <w:rPr>
-          <w:b/>
-          <w:bCs/>
-          <w:sz w:val="26"/>
-          <w:szCs w:val="26"/>
+      <w:pPr>
+        <w:rPr>
+          <w:sz w:val="28"/>
+          <w:szCs w:val="28"/>
+        </w:rPr>
+      </w:pPr>
+      <w:r>
+        <w:rPr>
+          <w:b/>
+          <w:bCs/>
+          <w:sz w:val="28"/>
+          <w:szCs w:val="28"/>
         </w:rPr>
         <w:t xml:space="preserve">Dataset Used: </w:t>
       </w:r>
@@ -7449,19 +7076,10 @@
         <w:rPr>
           <w:b/>
           <w:bCs/>
-          <w:sz w:val="26"/>
-          <w:szCs w:val="26"/>
-        </w:rPr>
-        <w:t>Flickr</w:t>
-      </w:r>
-      <w:r>
-        <w:rPr>
-          <w:b/>
-          <w:bCs/>
-          <w:sz w:val="26"/>
-          <w:szCs w:val="26"/>
-        </w:rPr>
-        <w:t>30K Image Dataset</w:t>
+          <w:sz w:val="28"/>
+          <w:szCs w:val="28"/>
+        </w:rPr>
+        <w:t>Flickr30K Image Dataset</w:t>
       </w:r>
     </w:p>
     <w:p>
@@ -7547,10 +7165,7 @@
         <w:t>:</w:t>
       </w:r>
       <w:r>
-        <w:t xml:space="preserve"> </w:t>
-      </w:r>
-      <w:r>
-        <w:t>Best suited for small to medium-scale research projects, offering a good balance between dataset size, diversity, and computational requirements</w:t>
+        <w:t xml:space="preserve"> Best suited for small to medium-scale research projects, offering a good balance between dataset size, diversity, and computational requirements</w:t>
       </w:r>
       <w:r>
         <w:t>.</w:t>
@@ -7558,33 +7173,25 @@
     </w:p>
     <w:p>
       <w:pPr>
-        <w:rPr>
-          <w:i/>
-          <w:iCs/>
-          <w:color w:val="0E2841" w:themeColor="text2"/>
-          <w:sz w:val="18"/>
-          <w:szCs w:val="18"/>
-        </w:rPr>
-      </w:pPr>
-      <w:r>
-        <w:br w:type="page"/>
-      </w:r>
-    </w:p>
-    <w:p>
-      <w:pPr>
         <w:pStyle w:val="Heading3"/>
+        <w:rPr>
+          <w:sz w:val="28"/>
+        </w:rPr>
       </w:pPr>
       <w:bookmarkStart w:id="69" w:name="_Toc198720743"/>
       <w:bookmarkStart w:id="70" w:name="_Toc198721140"/>
       <w:bookmarkStart w:id="71" w:name="_Toc213511391"/>
       <w:r>
-        <w:lastRenderedPageBreak/>
+        <w:rPr>
+          <w:sz w:val="28"/>
+        </w:rPr>
         <w:t xml:space="preserve">3.2.3 </w:t>
       </w:r>
       <w:r>
         <w:rPr>
           <w:rStyle w:val="Heading3Char"/>
           <w:b/>
+          <w:sz w:val="28"/>
         </w:rPr>
         <w:t>De</w:t>
       </w:r>
@@ -7592,6 +7199,7 @@
         <w:rPr>
           <w:rStyle w:val="Heading3Char"/>
           <w:b/>
+          <w:sz w:val="28"/>
         </w:rPr>
         <w:t>signs</w:t>
       </w:r>
@@ -7604,30 +7212,19 @@
         <w:rPr>
           <w:b/>
           <w:bCs/>
-          <w:sz w:val="26"/>
-          <w:szCs w:val="26"/>
-        </w:rPr>
-      </w:pPr>
-      <w:r>
-        <w:rPr>
-          <w:b/>
-          <w:bCs/>
-          <w:sz w:val="26"/>
-          <w:szCs w:val="26"/>
-        </w:rPr>
-        <w:t xml:space="preserve">Use-case </w:t>
-      </w:r>
-      <w:proofErr w:type="gramStart"/>
-      <w:r>
-        <w:rPr>
-          <w:b/>
-          <w:bCs/>
-          <w:sz w:val="26"/>
-          <w:szCs w:val="26"/>
-        </w:rPr>
-        <w:t>Diagram :</w:t>
-      </w:r>
-      <w:proofErr w:type="gramEnd"/>
+          <w:sz w:val="28"/>
+          <w:szCs w:val="28"/>
+        </w:rPr>
+      </w:pPr>
+      <w:r>
+        <w:rPr>
+          <w:b/>
+          <w:bCs/>
+          <w:sz w:val="28"/>
+          <w:szCs w:val="28"/>
+        </w:rPr>
+        <w:t>Use-case Diagram :</w:t>
+      </w:r>
     </w:p>
     <w:p>
       <w:pPr>
@@ -7637,11 +7234,23 @@
         <w:rPr>
           <w:noProof/>
         </w:rPr>
+        <w:t>.</w:t>
+      </w:r>
+      <w:r>
+        <w:rPr>
+          <w:noProof/>
+        </w:rPr>
+        <w:t xml:space="preserve"> </w:t>
+      </w:r>
+      <w:r>
+        <w:rPr>
+          <w:noProof/>
+        </w:rPr>
         <w:drawing>
-          <wp:inline distT="0" distB="0" distL="0" distR="0" wp14:anchorId="259624DB" wp14:editId="11FB2670">
-            <wp:extent cx="5274310" cy="4587240"/>
-            <wp:effectExtent l="0" t="0" r="2540" b="3810"/>
-            <wp:docPr id="264423940" name="Picture 1" descr="A diagram of a system&#10;&#10;AI-generated content may be incorrect."/>
+          <wp:inline distT="0" distB="0" distL="0" distR="0" wp14:anchorId="3628D8AD" wp14:editId="0DDAD841">
+            <wp:extent cx="4762500" cy="3101926"/>
+            <wp:effectExtent l="0" t="0" r="0" b="3810"/>
+            <wp:docPr id="1524956641" name="Picture 1" descr="A diagram of a caption generator&#10;&#10;AI-generated content may be incorrect."/>
             <wp:cNvGraphicFramePr>
               <a:graphicFrameLocks xmlns:a="http://schemas.openxmlformats.org/drawingml/2006/main" noChangeAspect="1"/>
             </wp:cNvGraphicFramePr>
@@ -7649,36 +7258,23 @@
               <a:graphicData uri="http://schemas.openxmlformats.org/drawingml/2006/picture">
                 <pic:pic xmlns:pic="http://schemas.openxmlformats.org/drawingml/2006/picture">
                   <pic:nvPicPr>
-                    <pic:cNvPr id="264423940" name="Picture 1" descr="A diagram of a system&#10;&#10;AI-generated content may be incorrect."/>
-                    <pic:cNvPicPr>
-                      <a:picLocks noChangeAspect="1" noChangeArrowheads="1"/>
-                    </pic:cNvPicPr>
+                    <pic:cNvPr id="1524956641" name="Picture 1" descr="A diagram of a caption generator&#10;&#10;AI-generated content may be incorrect."/>
+                    <pic:cNvPicPr/>
                   </pic:nvPicPr>
                   <pic:blipFill>
-                    <a:blip r:embed="rId12">
-                      <a:extLst>
-                        <a:ext uri="{28A0092B-C50C-407E-A947-70E740481C1C}">
-                          <a14:useLocalDpi xmlns:a14="http://schemas.microsoft.com/office/drawing/2010/main" val="0"/>
-                        </a:ext>
-                      </a:extLst>
-                    </a:blip>
-                    <a:srcRect/>
+                    <a:blip r:embed="rId12"/>
                     <a:stretch>
                       <a:fillRect/>
                     </a:stretch>
                   </pic:blipFill>
-                  <pic:spPr bwMode="auto">
+                  <pic:spPr>
                     <a:xfrm>
                       <a:off x="0" y="0"/>
-                      <a:ext cx="5274310" cy="4587240"/>
+                      <a:ext cx="4770481" cy="3107124"/>
                     </a:xfrm>
                     <a:prstGeom prst="rect">
                       <a:avLst/>
                     </a:prstGeom>
-                    <a:noFill/>
-                    <a:ln>
-                      <a:noFill/>
-                    </a:ln>
                   </pic:spPr>
                 </pic:pic>
               </a:graphicData>
@@ -7741,6 +7337,7 @@
           <w:b/>
           <w:bCs/>
         </w:rPr>
+        <w:lastRenderedPageBreak/>
         <w:t xml:space="preserve">UC1: </w:t>
       </w:r>
       <w:r>
@@ -8175,6 +7772,7 @@
           <w:b/>
           <w:bCs/>
         </w:rPr>
+        <w:lastRenderedPageBreak/>
         <w:t>Basic Flow:</w:t>
       </w:r>
     </w:p>
@@ -8198,13 +7796,8 @@
           <w:numId w:val="13"/>
         </w:numPr>
       </w:pPr>
-      <w:proofErr w:type="gramStart"/>
-      <w:r>
-        <w:t>User selects</w:t>
-      </w:r>
-      <w:proofErr w:type="gramEnd"/>
-      <w:r>
-        <w:t xml:space="preserve"> an image file from their device.</w:t>
+      <w:r>
+        <w:t>User selects an image file from their device.</w:t>
       </w:r>
     </w:p>
     <w:p>
@@ -8324,7 +7917,6 @@
           <w:b/>
           <w:bCs/>
         </w:rPr>
-        <w:lastRenderedPageBreak/>
         <w:t>Pre-condition:</w:t>
       </w:r>
       <w:r>
@@ -8340,15 +7932,7 @@
         <w:t>Post-condition:</w:t>
       </w:r>
       <w:r>
-        <w:t xml:space="preserve"> System generates and displays </w:t>
-      </w:r>
-      <w:proofErr w:type="gramStart"/>
-      <w:r>
-        <w:t>a caption</w:t>
-      </w:r>
-      <w:proofErr w:type="gramEnd"/>
-      <w:r>
-        <w:t xml:space="preserve"> for the image.</w:t>
+        <w:t xml:space="preserve"> System generates and displays a caption for the image.</w:t>
       </w:r>
     </w:p>
     <w:p>
@@ -8405,15 +7989,7 @@
         </w:numPr>
       </w:pPr>
       <w:r>
-        <w:t xml:space="preserve">System generates </w:t>
-      </w:r>
-      <w:proofErr w:type="gramStart"/>
-      <w:r>
-        <w:t>a caption</w:t>
-      </w:r>
-      <w:proofErr w:type="gramEnd"/>
-      <w:r>
-        <w:t>.</w:t>
+        <w:t>System generates a caption.</w:t>
       </w:r>
     </w:p>
     <w:p>
@@ -8604,6 +8180,7 @@
           <w:b/>
           <w:bCs/>
         </w:rPr>
+        <w:lastRenderedPageBreak/>
         <w:t>Stakeholders:</w:t>
       </w:r>
     </w:p>
@@ -8699,15 +8276,7 @@
         </w:numPr>
       </w:pPr>
       <w:r>
-        <w:t xml:space="preserve">System prompts </w:t>
-      </w:r>
-      <w:proofErr w:type="gramStart"/>
-      <w:r>
-        <w:t>user</w:t>
-      </w:r>
-      <w:proofErr w:type="gramEnd"/>
-      <w:r>
-        <w:t xml:space="preserve"> to select captions for deletion.</w:t>
+        <w:t>System prompts user to select captions for deletion.</w:t>
       </w:r>
     </w:p>
     <w:p>
@@ -8745,29 +8314,31 @@
       <w:r>
         <w:t>System confirms deletion.</w:t>
       </w:r>
-      <w:r>
-        <w:br w:type="page"/>
-      </w:r>
-    </w:p>
-    <w:p>
-      <w:pPr>
-        <w:rPr>
-          <w:b/>
-          <w:bCs/>
-        </w:rPr>
-      </w:pPr>
-      <w:r>
-        <w:rPr>
-          <w:b/>
-          <w:bCs/>
-        </w:rPr>
-        <w:lastRenderedPageBreak/>
+    </w:p>
+    <w:p>
+      <w:pPr>
+        <w:rPr>
+          <w:b/>
+          <w:bCs/>
+          <w:sz w:val="28"/>
+          <w:szCs w:val="28"/>
+        </w:rPr>
+      </w:pPr>
+      <w:r>
+        <w:rPr>
+          <w:b/>
+          <w:bCs/>
+          <w:sz w:val="28"/>
+          <w:szCs w:val="28"/>
+        </w:rPr>
         <w:t xml:space="preserve">Entity </w:t>
       </w:r>
       <w:r>
         <w:rPr>
           <w:b/>
           <w:bCs/>
+          <w:sz w:val="28"/>
+          <w:szCs w:val="28"/>
         </w:rPr>
         <w:t>R</w:t>
       </w:r>
@@ -8775,18 +8346,11 @@
         <w:rPr>
           <w:b/>
           <w:bCs/>
-        </w:rPr>
-        <w:t xml:space="preserve">elationship </w:t>
-      </w:r>
-      <w:proofErr w:type="gramStart"/>
-      <w:r>
-        <w:rPr>
-          <w:b/>
-          <w:bCs/>
-        </w:rPr>
-        <w:t>Diagram :</w:t>
-      </w:r>
-      <w:proofErr w:type="gramEnd"/>
+          <w:sz w:val="28"/>
+          <w:szCs w:val="28"/>
+        </w:rPr>
+        <w:t>elationship Diagram :</w:t>
+      </w:r>
     </w:p>
     <w:p>
       <w:pPr>
@@ -8797,9 +8361,9 @@
           <w:noProof/>
         </w:rPr>
         <w:drawing>
-          <wp:inline distT="0" distB="0" distL="0" distR="0" wp14:anchorId="072DC8ED" wp14:editId="1431F85F">
-            <wp:extent cx="5274310" cy="3840480"/>
-            <wp:effectExtent l="0" t="0" r="2540" b="7620"/>
+          <wp:inline distT="0" distB="0" distL="0" distR="0" wp14:anchorId="072DC8ED" wp14:editId="6ABC8F13">
+            <wp:extent cx="5449758" cy="4529455"/>
+            <wp:effectExtent l="0" t="0" r="0" b="4445"/>
             <wp:docPr id="23226302" name="Picture 2" descr="A diagram of a computer flowchart&#10;&#10;AI-generated content may be incorrect."/>
             <wp:cNvGraphicFramePr>
               <a:graphicFrameLocks xmlns:a="http://schemas.openxmlformats.org/drawingml/2006/main" noChangeAspect="1"/>
@@ -8829,7 +8393,7 @@
                   <pic:spPr bwMode="auto">
                     <a:xfrm>
                       <a:off x="0" y="0"/>
-                      <a:ext cx="5307752" cy="3864831"/>
+                      <a:ext cx="5497756" cy="4569347"/>
                     </a:xfrm>
                     <a:prstGeom prst="rect">
                       <a:avLst/>
@@ -8898,11 +8462,9 @@
       <w:r>
         <w:t xml:space="preserve">This project utilizes deep learning techniques for automated image captioning. The approach consists of </w:t>
       </w:r>
-      <w:proofErr w:type="spellStart"/>
       <w:r>
         <w:t>EfficientNet</w:t>
       </w:r>
-      <w:proofErr w:type="spellEnd"/>
       <w:r>
         <w:t xml:space="preserve"> as the encoder for feature extraction and a Transformer-based decoder for caption generation.</w:t>
       </w:r>
@@ -8927,7 +8489,6 @@
         </w:rPr>
         <w:t xml:space="preserve">1. </w:t>
       </w:r>
-      <w:proofErr w:type="spellStart"/>
       <w:r>
         <w:rPr>
           <w:b/>
@@ -8937,7 +8498,6 @@
         </w:rPr>
         <w:t>EfficientNet</w:t>
       </w:r>
-      <w:proofErr w:type="spellEnd"/>
       <w:r>
         <w:rPr>
           <w:b/>
@@ -8953,21 +8513,8 @@
         <w:pStyle w:val="paragraph"/>
         <w:jc w:val="both"/>
       </w:pPr>
-      <w:proofErr w:type="spellStart"/>
-      <w:r>
-        <w:t>EfficientNet</w:t>
-      </w:r>
-      <w:proofErr w:type="spellEnd"/>
-      <w:r>
-        <w:t xml:space="preserve"> is a convolutional neural network architecture designed to extract high-quality visual features from images with improved efficiency. It scales depth, width, and resolution in a balanced manner, allowing the model to achieve better accuracy with fewer parameters and lower computational cost. </w:t>
-      </w:r>
-      <w:proofErr w:type="spellStart"/>
-      <w:r>
-        <w:t>EfficientNet</w:t>
-      </w:r>
-      <w:proofErr w:type="spellEnd"/>
-      <w:r>
-        <w:t xml:space="preserve"> processes images through multiple optimized layers to capture essential details such as objects, textures, and spatial relationships. The final output is a compact feature vector, which serves as the input for the caption generation model.</w:t>
+      <w:r>
+        <w:t>EfficientNet is a convolutional neural network architecture designed to extract high-quality visual features from images with improved efficiency. It scales depth, width, and resolution in a balanced manner, allowing the model to achieve better accuracy with fewer parameters and lower computational cost. EfficientNet processes images through multiple optimized layers to capture essential details such as objects, textures, and spatial relationships. The final output is a compact feature vector, which serves as the input for the caption generation model.</w:t>
       </w:r>
     </w:p>
     <w:p>
@@ -8984,23 +8531,7 @@
           <w:b/>
           <w:bCs/>
         </w:rPr>
-        <w:t xml:space="preserve">Why </w:t>
-      </w:r>
-      <w:proofErr w:type="spellStart"/>
-      <w:r>
-        <w:rPr>
-          <w:b/>
-          <w:bCs/>
-        </w:rPr>
-        <w:t>EfficientNet</w:t>
-      </w:r>
-      <w:proofErr w:type="spellEnd"/>
-      <w:r>
-        <w:rPr>
-          <w:b/>
-          <w:bCs/>
-        </w:rPr>
-        <w:t>:</w:t>
+        <w:t>Why EfficientNet:</w:t>
       </w:r>
     </w:p>
     <w:p>
@@ -9020,15 +8551,7 @@
         <w:t>Balanced Scaling:</w:t>
       </w:r>
       <w:r>
-        <w:t xml:space="preserve"> </w:t>
-      </w:r>
-      <w:proofErr w:type="spellStart"/>
-      <w:r>
-        <w:t>EfficientNet</w:t>
-      </w:r>
-      <w:proofErr w:type="spellEnd"/>
-      <w:r>
-        <w:t xml:space="preserve"> scales network depth, width, and resolution uniformly, achieving high accuracy with optimized performance.</w:t>
+        <w:t xml:space="preserve"> EfficientNet scales network depth, width, and resolution uniformly, achieving high accuracy with optimized performance.</w:t>
       </w:r>
     </w:p>
     <w:p>
@@ -9089,9 +8612,9 @@
           <w:noProof/>
         </w:rPr>
         <w:drawing>
-          <wp:inline distT="0" distB="0" distL="0" distR="0" wp14:anchorId="7C5D03A2" wp14:editId="7F5997E0">
-            <wp:extent cx="4963101" cy="1812290"/>
-            <wp:effectExtent l="0" t="0" r="9525" b="0"/>
+          <wp:inline distT="0" distB="0" distL="0" distR="0" wp14:anchorId="7C5D03A2" wp14:editId="3D1C43E4">
+            <wp:extent cx="4962525" cy="2089052"/>
+            <wp:effectExtent l="0" t="0" r="0" b="6985"/>
             <wp:docPr id="43266810" name="Picture 3" descr="Architecture of EfficientNet-B0 with MBConv as Basic building blocks |  Download Scientific Diagram"/>
             <wp:cNvGraphicFramePr>
               <a:graphicFrameLocks xmlns:a="http://schemas.openxmlformats.org/drawingml/2006/main" noChangeAspect="1"/>
@@ -9121,7 +8644,7 @@
                   <pic:spPr bwMode="auto">
                     <a:xfrm>
                       <a:off x="0" y="0"/>
-                      <a:ext cx="5038745" cy="1839912"/>
+                      <a:ext cx="5056761" cy="2128722"/>
                     </a:xfrm>
                     <a:prstGeom prst="rect">
                       <a:avLst/>
@@ -9196,7 +8719,6 @@
           <w:sz w:val="26"/>
           <w:szCs w:val="26"/>
         </w:rPr>
-        <w:lastRenderedPageBreak/>
         <w:t xml:space="preserve">2. </w:t>
       </w:r>
       <w:r>
@@ -9327,119 +8849,19 @@
         <w:pStyle w:val="Heading1"/>
       </w:pPr>
       <w:bookmarkStart w:id="90" w:name="_Toc213511393"/>
-      <w:proofErr w:type="gramStart"/>
-      <w:r>
-        <w:t>Result</w:t>
-      </w:r>
-      <w:proofErr w:type="gramEnd"/>
-      <w:r>
-        <w:t xml:space="preserve"> and Discussion</w:t>
+      <w:r>
+        <w:t>Result and Discussion</w:t>
       </w:r>
       <w:bookmarkEnd w:id="90"/>
-    </w:p>
-    <w:p>
-      <w:pPr>
-        <w:pStyle w:val="paragraph"/>
-        <w:jc w:val="both"/>
-      </w:pPr>
-      <w:r>
-        <w:t xml:space="preserve">The system was trained and tested using a dataset of approximately </w:t>
-      </w:r>
-      <w:r>
-        <w:rPr>
-          <w:b/>
-          <w:bCs/>
-        </w:rPr>
-        <w:t>30,000 images</w:t>
-      </w:r>
-      <w:r>
-        <w:t>, which provided sufficient diversity for generating meaningful captions. The following outcomes summarize the major findings of the project:</w:t>
-      </w:r>
-    </w:p>
-    <w:p>
-      <w:pPr>
-        <w:pStyle w:val="paragraph"/>
-        <w:numPr>
-          <w:ilvl w:val="0"/>
-          <w:numId w:val="21"/>
-        </w:numPr>
-        <w:rPr>
-          <w:rFonts w:cs="Times New Roman"/>
-          <w:b/>
-          <w:bCs/>
-        </w:rPr>
-      </w:pPr>
-      <w:r>
-        <w:rPr>
-          <w:rFonts w:cs="Times New Roman"/>
-          <w:b/>
-          <w:bCs/>
-        </w:rPr>
-        <w:t>Automatic Caption Generation</w:t>
-      </w:r>
     </w:p>
     <w:p>
       <w:pPr>
         <w:pStyle w:val="paragraph"/>
         <w:ind w:left="720"/>
         <w:jc w:val="both"/>
-        <w:rPr>
-          <w:rFonts w:cs="Times New Roman"/>
-        </w:rPr>
-      </w:pPr>
-      <w:r>
-        <w:rPr>
-          <w:rFonts w:cs="Times New Roman"/>
-        </w:rPr>
-        <w:t xml:space="preserve">The implemented system successfully enabled users to upload images and instantly receive captions. Caption generation was powered by a pre-trained </w:t>
-      </w:r>
-      <w:proofErr w:type="spellStart"/>
-      <w:r>
-        <w:rPr>
-          <w:rFonts w:cs="Times New Roman"/>
-        </w:rPr>
-        <w:t>EfficientNet</w:t>
-      </w:r>
-      <w:proofErr w:type="spellEnd"/>
-      <w:r>
-        <w:rPr>
-          <w:rFonts w:cs="Times New Roman"/>
-        </w:rPr>
-        <w:t xml:space="preserve"> model used for feature extraction and a </w:t>
-      </w:r>
-      <w:r>
-        <w:rPr>
-          <w:rFonts w:cs="Times New Roman"/>
-        </w:rPr>
-        <w:t>Transformer-based decoder</w:t>
-      </w:r>
-      <w:r>
-        <w:rPr>
-          <w:rFonts w:cs="Times New Roman"/>
-        </w:rPr>
-        <w:t xml:space="preserve"> for sentence generation. The model effectively identified key visual components and relationships within images producing captions.</w:t>
-      </w:r>
-    </w:p>
-    <w:p>
-      <w:pPr>
-        <w:pStyle w:val="paragraph"/>
-        <w:numPr>
-          <w:ilvl w:val="0"/>
-          <w:numId w:val="21"/>
-        </w:numPr>
-        <w:rPr>
-          <w:rFonts w:cs="Times New Roman"/>
-          <w:b/>
-          <w:bCs/>
-        </w:rPr>
-      </w:pPr>
-      <w:r>
-        <w:rPr>
-          <w:rFonts w:cs="Times New Roman"/>
-          <w:b/>
-          <w:bCs/>
-        </w:rPr>
-        <w:t>Enhanced User Experience</w:t>
+      </w:pPr>
+      <w:r>
+        <w:t>The system was trained and tested using a dataset of around 30,000 images, which provided enough variety for generating captions. The results showed that the system could automatically create captions after the user uploaded an image. This was done using a pre-trained model for extracting image features and a decoder model for forming the sentences. The web application also offered a simple and easy-to-use interface, allowing both technical and non-technical users to interact with the system without difficulty. The project showed how deep-learning models can be used to convert visual information into text and apply these methods in a real application. A caption-history feature was also added, which stored uploaded images along with their generated captions, allowing users to view their past records. Since the platform was web-based, it could be accessed on different devices and operating systems, making it usable for a wide range of users such as students, researchers, educators, and developers.</w:t>
       </w:r>
     </w:p>
     <w:p>
@@ -9449,133 +8871,6 @@
         <w:jc w:val="both"/>
       </w:pPr>
       <w:r>
-        <w:t>The web application provided a clean, intuitive, and responsive interface that allowed users to upload images and obtain captions with minimal effort</w:t>
-      </w:r>
-      <w:r>
-        <w:t>.</w:t>
-      </w:r>
-      <w:r>
-        <w:t xml:space="preserve"> The interface design ensured accessibility for both technical and non-technical users.</w:t>
-      </w:r>
-    </w:p>
-    <w:p>
-      <w:pPr>
-        <w:pStyle w:val="paragraph"/>
-        <w:numPr>
-          <w:ilvl w:val="0"/>
-          <w:numId w:val="21"/>
-        </w:numPr>
-        <w:rPr>
-          <w:rFonts w:cs="Times New Roman"/>
-          <w:b/>
-          <w:bCs/>
-        </w:rPr>
-      </w:pPr>
-      <w:r>
-        <w:rPr>
-          <w:rFonts w:cs="Times New Roman"/>
-          <w:b/>
-          <w:bCs/>
-        </w:rPr>
-        <w:t>Effective Integration of Deep Learning</w:t>
-      </w:r>
-    </w:p>
-    <w:p>
-      <w:pPr>
-        <w:pStyle w:val="paragraph"/>
-        <w:ind w:left="720"/>
-        <w:jc w:val="both"/>
-      </w:pPr>
-      <w:r>
-        <w:t>The project demonstrate</w:t>
-      </w:r>
-      <w:r>
-        <w:t>d</w:t>
-      </w:r>
-      <w:r>
-        <w:t xml:space="preserve"> the real-world application of advanced deep learning techniques in image understanding, showcasing how models can translate visual information into meaningful natural </w:t>
-      </w:r>
-      <w:r>
-        <w:t xml:space="preserve">language </w:t>
-      </w:r>
-      <w:r>
-        <w:t>captions</w:t>
-      </w:r>
-      <w:r>
-        <w:t>.</w:t>
-      </w:r>
-    </w:p>
-    <w:p>
-      <w:pPr>
-        <w:pStyle w:val="paragraph"/>
-        <w:numPr>
-          <w:ilvl w:val="0"/>
-          <w:numId w:val="21"/>
-        </w:numPr>
-        <w:rPr>
-          <w:rFonts w:cs="Times New Roman"/>
-          <w:b/>
-          <w:bCs/>
-        </w:rPr>
-      </w:pPr>
-      <w:r>
-        <w:rPr>
-          <w:rFonts w:cs="Times New Roman"/>
-          <w:b/>
-          <w:bCs/>
-        </w:rPr>
-        <w:t>Personalized Caption History</w:t>
-      </w:r>
-    </w:p>
-    <w:p>
-      <w:pPr>
-        <w:pStyle w:val="paragraph"/>
-        <w:ind w:left="720"/>
-        <w:jc w:val="both"/>
-      </w:pPr>
-      <w:r>
-        <w:t>A caption history feature was implemented to store user-uploaded images and their corresponding generated captions in a database. This allowed users to review previously processed images, improving usability and maintaining data continuity. The inclusion of this feature enhanced the overall functionality of the system by providing a record of past interactions.</w:t>
-      </w:r>
-    </w:p>
-    <w:p>
-      <w:pPr>
-        <w:pStyle w:val="paragraph"/>
-        <w:numPr>
-          <w:ilvl w:val="0"/>
-          <w:numId w:val="21"/>
-        </w:numPr>
-        <w:rPr>
-          <w:rFonts w:cs="Times New Roman"/>
-          <w:b/>
-          <w:bCs/>
-        </w:rPr>
-      </w:pPr>
-      <w:r>
-        <w:rPr>
-          <w:rFonts w:cs="Times New Roman"/>
-          <w:b/>
-          <w:bCs/>
-        </w:rPr>
-        <w:t>Accessibility and Usability</w:t>
-      </w:r>
-    </w:p>
-    <w:p>
-      <w:pPr>
-        <w:pStyle w:val="paragraph"/>
-        <w:ind w:left="720"/>
-        <w:jc w:val="both"/>
-      </w:pPr>
-      <w:r>
-        <w:t>The web-based nature of the platform ensured accessibility across multiple devices and operating systems. Its cross-platform compatibility made it suitable for various user groups, including students, researchers, educators, and developers seeking an automated solution for image caption generation.</w:t>
-      </w:r>
-    </w:p>
-    <w:p>
-      <w:pPr>
-        <w:pStyle w:val="paragraph"/>
-        <w:ind w:left="720"/>
-        <w:jc w:val="both"/>
-      </w:pPr>
-      <w:r>
         <w:t>.</w:t>
       </w:r>
     </w:p>
@@ -9617,10 +8912,10 @@
           <w:noProof/>
         </w:rPr>
         <w:drawing>
-          <wp:inline distT="0" distB="0" distL="0" distR="0" wp14:anchorId="3C6D5E42" wp14:editId="35392AB3">
-            <wp:extent cx="5470497" cy="2933700"/>
+          <wp:inline distT="0" distB="0" distL="0" distR="0" wp14:anchorId="054E613B" wp14:editId="400C7D67">
+            <wp:extent cx="5264421" cy="2533780"/>
             <wp:effectExtent l="0" t="0" r="0" b="0"/>
-            <wp:docPr id="271735181" name="Picture 1" descr="A screenshot of a calendar&#10;&#10;AI-generated content may be incorrect."/>
+            <wp:docPr id="1079184240" name="Picture 1" descr="A screenshot of a calendar&#10;&#10;AI-generated content may be incorrect."/>
             <wp:cNvGraphicFramePr>
               <a:graphicFrameLocks xmlns:a="http://schemas.openxmlformats.org/drawingml/2006/main" noChangeAspect="1"/>
             </wp:cNvGraphicFramePr>
@@ -9628,17 +8923,11 @@
               <a:graphicData uri="http://schemas.openxmlformats.org/drawingml/2006/picture">
                 <pic:pic xmlns:pic="http://schemas.openxmlformats.org/drawingml/2006/picture">
                   <pic:nvPicPr>
-                    <pic:cNvPr id="271735181" name="Picture 1" descr="A screenshot of a calendar&#10;&#10;AI-generated content may be incorrect."/>
+                    <pic:cNvPr id="1079184240" name="Picture 1" descr="A screenshot of a calendar&#10;&#10;AI-generated content may be incorrect."/>
                     <pic:cNvPicPr/>
                   </pic:nvPicPr>
                   <pic:blipFill>
-                    <a:blip r:embed="rId15">
-                      <a:extLst>
-                        <a:ext uri="{28A0092B-C50C-407E-A947-70E740481C1C}">
-                          <a14:useLocalDpi xmlns:a14="http://schemas.microsoft.com/office/drawing/2010/main" val="0"/>
-                        </a:ext>
-                      </a:extLst>
-                    </a:blip>
+                    <a:blip r:embed="rId15"/>
                     <a:stretch>
                       <a:fillRect/>
                     </a:stretch>
@@ -9646,7 +8935,7 @@
                   <pic:spPr>
                     <a:xfrm>
                       <a:off x="0" y="0"/>
-                      <a:ext cx="5477062" cy="2937221"/>
+                      <a:ext cx="5264421" cy="2533780"/>
                     </a:xfrm>
                     <a:prstGeom prst="rect">
                       <a:avLst/>
@@ -9712,9 +9001,9 @@
         <w:t>Chapter 6</w:t>
       </w:r>
     </w:p>
-    <w:bookmarkStart w:id="99" w:name="_Toc213511395" w:displacedByCustomXml="next"/>
+    <w:bookmarkStart w:id="99" w:name="_Toc198721144" w:displacedByCustomXml="next"/>
     <w:bookmarkStart w:id="100" w:name="_Toc198720747" w:displacedByCustomXml="next"/>
-    <w:bookmarkStart w:id="101" w:name="_Toc198721144" w:displacedByCustomXml="next"/>
+    <w:bookmarkStart w:id="101" w:name="_Toc213511395" w:displacedByCustomXml="next"/>
     <w:sdt>
       <w:sdtPr>
         <w:rPr>
@@ -10184,16 +9473,16 @@
         <w:rPr>
           <w:b/>
           <w:bCs/>
-          <w:sz w:val="26"/>
-          <w:szCs w:val="26"/>
-        </w:rPr>
-      </w:pPr>
-      <w:r>
-        <w:rPr>
-          <w:b/>
-          <w:bCs/>
-          <w:sz w:val="26"/>
-          <w:szCs w:val="26"/>
+          <w:sz w:val="28"/>
+          <w:szCs w:val="28"/>
+        </w:rPr>
+      </w:pPr>
+      <w:r>
+        <w:rPr>
+          <w:b/>
+          <w:bCs/>
+          <w:sz w:val="28"/>
+          <w:szCs w:val="28"/>
         </w:rPr>
         <w:t>Wireframes</w:t>
       </w:r>
@@ -10207,9 +9496,9 @@
           <w:noProof/>
         </w:rPr>
         <w:drawing>
-          <wp:inline distT="0" distB="0" distL="0" distR="0" wp14:anchorId="22D9A8F4" wp14:editId="7DD0ADA4">
-            <wp:extent cx="5274310" cy="2829560"/>
-            <wp:effectExtent l="0" t="0" r="2540" b="8890"/>
+          <wp:inline distT="0" distB="0" distL="0" distR="0" wp14:anchorId="22D9A8F4" wp14:editId="5493CD73">
+            <wp:extent cx="5274310" cy="3005750"/>
+            <wp:effectExtent l="0" t="0" r="2540" b="4445"/>
             <wp:docPr id="759053991" name="Picture 4"/>
             <wp:cNvGraphicFramePr>
               <a:graphicFrameLocks xmlns:a="http://schemas.openxmlformats.org/drawingml/2006/main" noChangeAspect="1"/>
@@ -10239,7 +9528,7 @@
                   <pic:spPr bwMode="auto">
                     <a:xfrm>
                       <a:off x="0" y="0"/>
-                      <a:ext cx="5274310" cy="2829560"/>
+                      <a:ext cx="5279736" cy="3008842"/>
                     </a:xfrm>
                     <a:prstGeom prst="rect">
                       <a:avLst/>
@@ -10267,7 +9556,6 @@
           <w:iCs w:val="0"/>
         </w:rPr>
       </w:pPr>
-      <w:proofErr w:type="gramStart"/>
       <w:r>
         <w:rPr>
           <w:b/>
@@ -10279,7 +9567,6 @@
         </w:rPr>
         <w:t>Appendix  7.1</w:t>
       </w:r>
-      <w:proofErr w:type="gramEnd"/>
       <w:r>
         <w:rPr>
           <w:b/>
@@ -10312,14 +9599,19 @@
       <w:pPr>
         <w:keepNext/>
       </w:pPr>
+    </w:p>
+    <w:p>
+      <w:pPr>
+        <w:keepNext/>
+      </w:pPr>
       <w:r>
         <w:rPr>
           <w:noProof/>
         </w:rPr>
         <w:drawing>
-          <wp:inline distT="0" distB="0" distL="0" distR="0" wp14:anchorId="17EE1A97" wp14:editId="2B84B7F4">
-            <wp:extent cx="5274310" cy="2577465"/>
-            <wp:effectExtent l="0" t="0" r="2540" b="0"/>
+          <wp:inline distT="0" distB="0" distL="0" distR="0" wp14:anchorId="17EE1A97" wp14:editId="786284ED">
+            <wp:extent cx="5477346" cy="3322320"/>
+            <wp:effectExtent l="0" t="0" r="9525" b="0"/>
             <wp:docPr id="1389808372" name="Picture 5" descr="A screenshot of a screenshot of a caption&#10;&#10;AI-generated content may be incorrect."/>
             <wp:cNvGraphicFramePr>
               <a:graphicFrameLocks xmlns:a="http://schemas.openxmlformats.org/drawingml/2006/main" noChangeAspect="1"/>
@@ -10349,7 +9641,7 @@
                   <pic:spPr bwMode="auto">
                     <a:xfrm>
                       <a:off x="0" y="0"/>
-                      <a:ext cx="5274310" cy="2577465"/>
+                      <a:ext cx="5501493" cy="3336967"/>
                     </a:xfrm>
                     <a:prstGeom prst="rect">
                       <a:avLst/>
@@ -10379,7 +9671,6 @@
       <w:r>
         <w:t xml:space="preserve">Appendix </w:t>
       </w:r>
-      <w:proofErr w:type="gramStart"/>
       <w:r>
         <w:t>7.2</w:t>
       </w:r>
@@ -10396,11 +9687,7 @@
         <w:t>:</w:t>
       </w:r>
       <w:r>
-        <w:t>Home</w:t>
-      </w:r>
-      <w:proofErr w:type="gramEnd"/>
-      <w:r>
-        <w:t xml:space="preserve"> Page</w:t>
+        <w:t>Home Page</w:t>
       </w:r>
       <w:bookmarkEnd w:id="103"/>
       <w:bookmarkEnd w:id="104"/>

</xml_diff>

<commit_message>
Added table of content font to 12
</commit_message>
<xml_diff>
--- a/proposal (2).docx
+++ b/proposal (2).docx
@@ -93,25 +93,34 @@
           <w:szCs w:val="28"/>
         </w:rPr>
       </w:pPr>
+      <w:proofErr w:type="gramStart"/>
       <w:r>
         <w:rPr>
           <w:sz w:val="28"/>
           <w:szCs w:val="28"/>
         </w:rPr>
-        <w:t xml:space="preserve">Submitted in partial </w:t>
-      </w:r>
+        <w:t>Submitted in</w:t>
+      </w:r>
+      <w:proofErr w:type="gramEnd"/>
       <w:r>
         <w:rPr>
           <w:sz w:val="28"/>
           <w:szCs w:val="28"/>
         </w:rPr>
-        <w:t>fulfillment</w:t>
+        <w:t xml:space="preserve"> partial </w:t>
       </w:r>
       <w:r>
         <w:rPr>
           <w:sz w:val="28"/>
           <w:szCs w:val="28"/>
         </w:rPr>
+        <w:t>fulfillment</w:t>
+      </w:r>
+      <w:r>
+        <w:rPr>
+          <w:sz w:val="28"/>
+          <w:szCs w:val="28"/>
+        </w:rPr>
         <w:t xml:space="preserve"> of the requirements for the degree of</w:t>
       </w:r>
     </w:p>
@@ -153,6 +162,7 @@
           <w:szCs w:val="28"/>
         </w:rPr>
       </w:pPr>
+      <w:proofErr w:type="gramStart"/>
       <w:r>
         <w:rPr>
           <w:b/>
@@ -162,6 +172,7 @@
         </w:rPr>
         <w:t>By</w:t>
       </w:r>
+      <w:proofErr w:type="gramEnd"/>
     </w:p>
     <w:p>
       <w:pPr>
@@ -382,12 +393,21 @@
           <w:szCs w:val="28"/>
         </w:rPr>
       </w:pPr>
+      <w:proofErr w:type="spellStart"/>
       <w:r>
         <w:rPr>
           <w:sz w:val="28"/>
           <w:szCs w:val="28"/>
         </w:rPr>
-        <w:t xml:space="preserve">Lamachaur, Kaski, Nepal </w:t>
+        <w:t>Lamachaur</w:t>
+      </w:r>
+      <w:proofErr w:type="spellEnd"/>
+      <w:r>
+        <w:rPr>
+          <w:sz w:val="28"/>
+          <w:szCs w:val="28"/>
+        </w:rPr>
+        <w:t xml:space="preserve">, Kaski, Nepal </w:t>
       </w:r>
     </w:p>
     <w:p>
@@ -409,13 +429,23 @@
         </w:rPr>
         <w:t>(</w:t>
       </w:r>
+      <w:proofErr w:type="gramStart"/>
       <w:r>
         <w:rPr>
           <w:b/>
           <w:sz w:val="28"/>
           <w:szCs w:val="28"/>
         </w:rPr>
-        <w:t>2025,Nov,9</w:t>
+        <w:t>2025,Nov</w:t>
+      </w:r>
+      <w:proofErr w:type="gramEnd"/>
+      <w:r>
+        <w:rPr>
+          <w:b/>
+          <w:sz w:val="28"/>
+          <w:szCs w:val="28"/>
+        </w:rPr>
+        <w:t>,9</w:t>
       </w:r>
       <w:r>
         <w:rPr>
@@ -509,12 +539,21 @@
           <w:szCs w:val="28"/>
         </w:rPr>
       </w:pPr>
+      <w:proofErr w:type="gramStart"/>
       <w:r>
         <w:rPr>
           <w:sz w:val="28"/>
           <w:szCs w:val="28"/>
         </w:rPr>
-        <w:t>Submitted in partial fulfillment of the requirements for the degree of</w:t>
+        <w:t>Submitted in</w:t>
+      </w:r>
+      <w:proofErr w:type="gramEnd"/>
+      <w:r>
+        <w:rPr>
+          <w:sz w:val="28"/>
+          <w:szCs w:val="28"/>
+        </w:rPr>
+        <w:t xml:space="preserve"> partial fulfillment of the requirements for the degree of</w:t>
       </w:r>
     </w:p>
     <w:p>
@@ -555,6 +594,7 @@
           <w:szCs w:val="28"/>
         </w:rPr>
       </w:pPr>
+      <w:proofErr w:type="gramStart"/>
       <w:r>
         <w:rPr>
           <w:b/>
@@ -564,6 +604,7 @@
         </w:rPr>
         <w:t>By</w:t>
       </w:r>
+      <w:proofErr w:type="gramEnd"/>
     </w:p>
     <w:p>
       <w:pPr>
@@ -792,12 +833,21 @@
           <w:szCs w:val="28"/>
         </w:rPr>
       </w:pPr>
+      <w:proofErr w:type="spellStart"/>
       <w:r>
         <w:rPr>
           <w:sz w:val="28"/>
           <w:szCs w:val="28"/>
         </w:rPr>
-        <w:t xml:space="preserve">Lamachaur, Kaski, Nepal </w:t>
+        <w:t>Lamachaur</w:t>
+      </w:r>
+      <w:proofErr w:type="spellEnd"/>
+      <w:r>
+        <w:rPr>
+          <w:sz w:val="28"/>
+          <w:szCs w:val="28"/>
+        </w:rPr>
+        <w:t xml:space="preserve">, Kaski, Nepal </w:t>
       </w:r>
     </w:p>
     <w:p>
@@ -819,13 +869,23 @@
         </w:rPr>
         <w:t>(</w:t>
       </w:r>
+      <w:proofErr w:type="gramStart"/>
       <w:r>
         <w:rPr>
           <w:b/>
           <w:sz w:val="28"/>
           <w:szCs w:val="28"/>
         </w:rPr>
-        <w:t>2025,Nov,9</w:t>
+        <w:t>2025,Nov</w:t>
+      </w:r>
+      <w:proofErr w:type="gramEnd"/>
+      <w:r>
+        <w:rPr>
+          <w:b/>
+          <w:sz w:val="28"/>
+          <w:szCs w:val="28"/>
+        </w:rPr>
+        <w:t>,9</w:t>
       </w:r>
       <w:r>
         <w:rPr>
@@ -1122,7 +1182,7 @@
       </w:pPr>
       <w:r>
         <w:lastRenderedPageBreak/>
-        <w:t>BONAFIDE CERTIFICATE</w:t>
+        <w:t>ABSTRACT</w:t>
       </w:r>
     </w:p>
     <w:p>
@@ -1131,138 +1191,40 @@
         <w:jc w:val="both"/>
       </w:pPr>
       <w:r>
-        <w:t xml:space="preserve">This is to certify that this project titled </w:t>
-      </w:r>
-      <w:r>
-        <w:rPr>
-          <w:b/>
-          <w:bCs/>
-        </w:rPr>
-        <w:t>IMAGE CAPTION GENERATOR</w:t>
-      </w:r>
-      <w:r>
-        <w:t xml:space="preserve"> in partial fulfillment of the requirements for the degree of </w:t>
-      </w:r>
-      <w:r>
-        <w:rPr>
-          <w:b/>
-          <w:bCs/>
-        </w:rPr>
-        <w:t>BACHELOR OF ENGINEERING IN SOFTWARE ENGINEERING</w:t>
-      </w:r>
-      <w:r>
-        <w:t xml:space="preserve"> is a bonafide work of</w:t>
-      </w:r>
-      <w:r>
-        <w:t xml:space="preserve"> Ankit Adhikari</w:t>
-      </w:r>
-      <w:r>
-        <w:t>,</w:t>
+        <w:t>The project presented a web-based image captioning system capable of automatically generating</w:t>
       </w:r>
       <w:r>
         <w:t xml:space="preserve"> </w:t>
       </w:r>
       <w:r>
-        <w:t>Biswas</w:t>
+        <w:t>captions</w:t>
+      </w:r>
+      <w:r>
+        <w:t xml:space="preserve"> for uploaded </w:t>
+      </w:r>
+      <w:proofErr w:type="gramStart"/>
+      <w:r>
+        <w:t>image</w:t>
+      </w:r>
+      <w:proofErr w:type="gramEnd"/>
+      <w:r>
+        <w:t>. The system was trained on the Flickr</w:t>
+      </w:r>
+      <w:r>
+        <w:t>30</w:t>
+      </w:r>
+      <w:r>
+        <w:t>k dataset to learn relationships between visual features and language. Visual features were extracted using a</w:t>
       </w:r>
       <w:r>
         <w:t xml:space="preserve"> </w:t>
       </w:r>
-      <w:r>
-        <w:t>Banstola</w:t>
-      </w:r>
-      <w:r>
-        <w:t xml:space="preserve"> under the supervision </w:t>
-      </w:r>
-      <w:r>
-        <w:rPr>
-          <w:b/>
-          <w:bCs/>
-        </w:rPr>
-        <w:t>of Er.</w:t>
-      </w:r>
-      <w:r>
-        <w:rPr>
-          <w:b/>
-          <w:bCs/>
-        </w:rPr>
-        <w:t>Pratikshya Shrestha</w:t>
-      </w:r>
-      <w:r>
-        <w:t>. It is further certified that this work doesn't form part of any other project work on the basis of which a degree or award was conferred on any earlier occasion on this by any other candidate.</w:t>
-      </w:r>
-    </w:p>
-    <w:p>
-      <w:pPr>
-        <w:pStyle w:val="paragraph"/>
-        <w:jc w:val="both"/>
-        <w:rPr>
-          <w:sz w:val="32"/>
-          <w:szCs w:val="32"/>
-        </w:rPr>
-      </w:pPr>
-    </w:p>
-    <w:p>
-      <w:pPr>
-        <w:pStyle w:val="paragraph"/>
-        <w:jc w:val="both"/>
-      </w:pPr>
-      <w:r>
-        <w:rPr>
-          <w:b/>
-          <w:bCs/>
-          <w:sz w:val="32"/>
-          <w:szCs w:val="32"/>
-        </w:rPr>
-        <w:t>Date of Evaluation</w:t>
-      </w:r>
-      <w:r>
-        <w:t>:</w:t>
-      </w:r>
-    </w:p>
-    <w:p>
-      <w:r>
-        <w:br w:type="page"/>
-      </w:r>
-    </w:p>
-    <w:p>
-      <w:pPr>
-        <w:pStyle w:val="Abstract"/>
-      </w:pPr>
-      <w:r>
-        <w:lastRenderedPageBreak/>
-        <w:t>ABSTRACT</w:t>
-      </w:r>
-    </w:p>
-    <w:p>
-      <w:pPr>
-        <w:pStyle w:val="paragraph"/>
-        <w:jc w:val="both"/>
-      </w:pPr>
-      <w:r>
-        <w:t>The project presented a web-based image captioning system capable of automatically generating</w:t>
-      </w:r>
-      <w:r>
-        <w:t xml:space="preserve"> </w:t>
-      </w:r>
-      <w:r>
-        <w:t>captions</w:t>
-      </w:r>
-      <w:r>
-        <w:t xml:space="preserve"> for uploaded image. The system was trained on the Flickr</w:t>
-      </w:r>
-      <w:r>
-        <w:t>30</w:t>
-      </w:r>
-      <w:r>
-        <w:t>k dataset to learn relationships between visual features and language. Visual features were extracted using a</w:t>
-      </w:r>
-      <w:r>
-        <w:t xml:space="preserve"> </w:t>
-      </w:r>
+      <w:proofErr w:type="spellStart"/>
+      <w:proofErr w:type="gramStart"/>
       <w:r>
         <w:t>EfficientNet</w:t>
       </w:r>
+      <w:proofErr w:type="spellEnd"/>
       <w:r>
         <w:rPr>
           <w:b/>
@@ -1271,11 +1233,20 @@
         <w:t> </w:t>
       </w:r>
       <w:r>
-        <w:t xml:space="preserve"> model, and a Transformer-based network was employed to generate coherent textual descriptions. The developed web interface enabled users to upload images and instantly obtain captions. The system demonstrated the effective integration of deep learning techniques to achieve automated image</w:t>
+        <w:t xml:space="preserve"> model</w:t>
+      </w:r>
+      <w:proofErr w:type="gramEnd"/>
+      <w:r>
+        <w:t xml:space="preserve">, and a Transformer-based network was employed to generate coherent textual descriptions. The developed web interface enabled users to upload images and instantly obtain captions. The system demonstrated the effective integration of deep learning techniques to achieve automated </w:t>
+      </w:r>
+      <w:proofErr w:type="spellStart"/>
+      <w:r>
+        <w:t>image</w:t>
       </w:r>
       <w:r>
         <w:t>Caption</w:t>
       </w:r>
+      <w:proofErr w:type="spellEnd"/>
       <w:r>
         <w:t xml:space="preserve"> generation.</w:t>
       </w:r>
@@ -1303,25 +1274,45 @@
           <w:i/>
           <w:iCs/>
         </w:rPr>
-        <w:t xml:space="preserve"> Transformer,</w:t>
-      </w:r>
+        <w:t xml:space="preserve"> </w:t>
+      </w:r>
+      <w:proofErr w:type="spellStart"/>
+      <w:proofErr w:type="gramStart"/>
       <w:r>
         <w:rPr>
           <w:i/>
           <w:iCs/>
         </w:rPr>
-        <w:t>Caption</w:t>
+        <w:t>Transformer,</w:t>
       </w:r>
       <w:r>
         <w:rPr>
           <w:i/>
           <w:iCs/>
         </w:rPr>
-        <w:t xml:space="preserve"> , Dataset,</w:t>
+        <w:t>Caption</w:t>
+      </w:r>
+      <w:proofErr w:type="spellEnd"/>
+      <w:proofErr w:type="gramEnd"/>
+      <w:r>
+        <w:rPr>
+          <w:i/>
+          <w:iCs/>
+        </w:rPr>
+        <w:t xml:space="preserve"> , </w:t>
+      </w:r>
+      <w:proofErr w:type="gramStart"/>
+      <w:r>
+        <w:rPr>
+          <w:i/>
+          <w:iCs/>
+        </w:rPr>
+        <w:t>Dataset,</w:t>
       </w:r>
       <w:r>
         <w:t>.</w:t>
       </w:r>
+      <w:proofErr w:type="gramEnd"/>
     </w:p>
     <w:p>
       <w:r>
@@ -1383,298 +1374,6 @@
           <w:r>
             <w:fldChar w:fldCharType="separate"/>
           </w:r>
-          <w:hyperlink w:anchor="_Toc213511370" w:history="1">
-            <w:r>
-              <w:rPr>
-                <w:rStyle w:val="Hyperlink"/>
-                <w:noProof/>
-              </w:rPr>
-              <w:t>APPROVAL CERTIFICATE</w:t>
-            </w:r>
-            <w:r>
-              <w:rPr>
-                <w:noProof/>
-                <w:webHidden/>
-              </w:rPr>
-              <w:tab/>
-            </w:r>
-            <w:r>
-              <w:rPr>
-                <w:noProof/>
-                <w:webHidden/>
-              </w:rPr>
-              <w:fldChar w:fldCharType="begin"/>
-            </w:r>
-            <w:r>
-              <w:rPr>
-                <w:noProof/>
-                <w:webHidden/>
-              </w:rPr>
-              <w:instrText xml:space="preserve"> PAGEREF _Toc213511370 \h </w:instrText>
-            </w:r>
-            <w:r>
-              <w:rPr>
-                <w:noProof/>
-                <w:webHidden/>
-              </w:rPr>
-            </w:r>
-            <w:r>
-              <w:rPr>
-                <w:noProof/>
-                <w:webHidden/>
-              </w:rPr>
-              <w:fldChar w:fldCharType="separate"/>
-            </w:r>
-            <w:r>
-              <w:rPr>
-                <w:noProof/>
-                <w:webHidden/>
-              </w:rPr>
-              <w:t>iii</w:t>
-            </w:r>
-            <w:r>
-              <w:rPr>
-                <w:noProof/>
-                <w:webHidden/>
-              </w:rPr>
-              <w:fldChar w:fldCharType="end"/>
-            </w:r>
-          </w:hyperlink>
-        </w:p>
-        <w:p>
-          <w:pPr>
-            <w:pStyle w:val="TOC1"/>
-            <w:tabs>
-              <w:tab w:val="right" w:leader="dot" w:pos="8296"/>
-            </w:tabs>
-            <w:rPr>
-              <w:rFonts w:asciiTheme="minorHAnsi" w:eastAsiaTheme="minorEastAsia" w:hAnsiTheme="minorHAnsi"/>
-              <w:noProof/>
-              <w:kern w:val="2"/>
-              <w:szCs w:val="21"/>
-              <w:lang w:bidi="ne-NP"/>
-              <w14:ligatures w14:val="standardContextual"/>
-            </w:rPr>
-          </w:pPr>
-          <w:hyperlink w:anchor="_Toc213511371" w:history="1">
-            <w:r>
-              <w:rPr>
-                <w:rStyle w:val="Hyperlink"/>
-                <w:noProof/>
-              </w:rPr>
-              <w:t>TABLE OF CONTENTS</w:t>
-            </w:r>
-            <w:r>
-              <w:rPr>
-                <w:noProof/>
-                <w:webHidden/>
-              </w:rPr>
-              <w:tab/>
-            </w:r>
-            <w:r>
-              <w:rPr>
-                <w:noProof/>
-                <w:webHidden/>
-              </w:rPr>
-              <w:fldChar w:fldCharType="begin"/>
-            </w:r>
-            <w:r>
-              <w:rPr>
-                <w:noProof/>
-                <w:webHidden/>
-              </w:rPr>
-              <w:instrText xml:space="preserve"> PAGEREF _Toc213511371 \h </w:instrText>
-            </w:r>
-            <w:r>
-              <w:rPr>
-                <w:noProof/>
-                <w:webHidden/>
-              </w:rPr>
-            </w:r>
-            <w:r>
-              <w:rPr>
-                <w:noProof/>
-                <w:webHidden/>
-              </w:rPr>
-              <w:fldChar w:fldCharType="separate"/>
-            </w:r>
-            <w:r>
-              <w:rPr>
-                <w:noProof/>
-                <w:webHidden/>
-              </w:rPr>
-              <w:t>vi</w:t>
-            </w:r>
-            <w:r>
-              <w:rPr>
-                <w:noProof/>
-                <w:webHidden/>
-              </w:rPr>
-              <w:fldChar w:fldCharType="end"/>
-            </w:r>
-          </w:hyperlink>
-        </w:p>
-        <w:p>
-          <w:pPr>
-            <w:pStyle w:val="TOC1"/>
-            <w:tabs>
-              <w:tab w:val="right" w:leader="dot" w:pos="8296"/>
-            </w:tabs>
-            <w:rPr>
-              <w:rFonts w:asciiTheme="minorHAnsi" w:eastAsiaTheme="minorEastAsia" w:hAnsiTheme="minorHAnsi"/>
-              <w:noProof/>
-              <w:kern w:val="2"/>
-              <w:szCs w:val="21"/>
-              <w:lang w:bidi="ne-NP"/>
-              <w14:ligatures w14:val="standardContextual"/>
-            </w:rPr>
-          </w:pPr>
-          <w:hyperlink w:anchor="_Toc213511372" w:history="1">
-            <w:r>
-              <w:rPr>
-                <w:rStyle w:val="Hyperlink"/>
-                <w:noProof/>
-              </w:rPr>
-              <w:t>LIST OF FIGURES</w:t>
-            </w:r>
-            <w:r>
-              <w:rPr>
-                <w:noProof/>
-                <w:webHidden/>
-              </w:rPr>
-              <w:tab/>
-            </w:r>
-            <w:r>
-              <w:rPr>
-                <w:noProof/>
-                <w:webHidden/>
-              </w:rPr>
-              <w:fldChar w:fldCharType="begin"/>
-            </w:r>
-            <w:r>
-              <w:rPr>
-                <w:noProof/>
-                <w:webHidden/>
-              </w:rPr>
-              <w:instrText xml:space="preserve"> PAGEREF _Toc213511372 \h </w:instrText>
-            </w:r>
-            <w:r>
-              <w:rPr>
-                <w:noProof/>
-                <w:webHidden/>
-              </w:rPr>
-            </w:r>
-            <w:r>
-              <w:rPr>
-                <w:noProof/>
-                <w:webHidden/>
-              </w:rPr>
-              <w:fldChar w:fldCharType="separate"/>
-            </w:r>
-            <w:r>
-              <w:rPr>
-                <w:noProof/>
-                <w:webHidden/>
-              </w:rPr>
-              <w:t>vii</w:t>
-            </w:r>
-            <w:r>
-              <w:rPr>
-                <w:noProof/>
-                <w:webHidden/>
-              </w:rPr>
-              <w:fldChar w:fldCharType="end"/>
-            </w:r>
-          </w:hyperlink>
-        </w:p>
-        <w:p>
-          <w:pPr>
-            <w:pStyle w:val="TOC1"/>
-            <w:tabs>
-              <w:tab w:val="right" w:leader="dot" w:pos="8296"/>
-            </w:tabs>
-            <w:rPr>
-              <w:rFonts w:asciiTheme="minorHAnsi" w:eastAsiaTheme="minorEastAsia" w:hAnsiTheme="minorHAnsi"/>
-              <w:noProof/>
-              <w:kern w:val="2"/>
-              <w:szCs w:val="21"/>
-              <w:lang w:bidi="ne-NP"/>
-              <w14:ligatures w14:val="standardContextual"/>
-            </w:rPr>
-          </w:pPr>
-          <w:hyperlink w:anchor="_Toc213511373" w:history="1">
-            <w:r>
-              <w:rPr>
-                <w:rStyle w:val="Hyperlink"/>
-                <w:noProof/>
-              </w:rPr>
-              <w:t>LIST OF TABLES</w:t>
-            </w:r>
-            <w:r>
-              <w:rPr>
-                <w:noProof/>
-                <w:webHidden/>
-              </w:rPr>
-              <w:tab/>
-            </w:r>
-            <w:r>
-              <w:rPr>
-                <w:noProof/>
-                <w:webHidden/>
-              </w:rPr>
-              <w:fldChar w:fldCharType="begin"/>
-            </w:r>
-            <w:r>
-              <w:rPr>
-                <w:noProof/>
-                <w:webHidden/>
-              </w:rPr>
-              <w:instrText xml:space="preserve"> PAGEREF _Toc213511373 \h </w:instrText>
-            </w:r>
-            <w:r>
-              <w:rPr>
-                <w:noProof/>
-                <w:webHidden/>
-              </w:rPr>
-            </w:r>
-            <w:r>
-              <w:rPr>
-                <w:noProof/>
-                <w:webHidden/>
-              </w:rPr>
-              <w:fldChar w:fldCharType="separate"/>
-            </w:r>
-            <w:r>
-              <w:rPr>
-                <w:noProof/>
-                <w:webHidden/>
-              </w:rPr>
-              <w:t>viii</w:t>
-            </w:r>
-            <w:r>
-              <w:rPr>
-                <w:noProof/>
-                <w:webHidden/>
-              </w:rPr>
-              <w:fldChar w:fldCharType="end"/>
-            </w:r>
-          </w:hyperlink>
-        </w:p>
-        <w:p>
-          <w:pPr>
-            <w:pStyle w:val="TOC1"/>
-            <w:tabs>
-              <w:tab w:val="right" w:leader="dot" w:pos="8296"/>
-            </w:tabs>
-            <w:rPr>
-              <w:rFonts w:asciiTheme="minorHAnsi" w:eastAsiaTheme="minorEastAsia" w:hAnsiTheme="minorHAnsi"/>
-              <w:noProof/>
-              <w:kern w:val="2"/>
-              <w:szCs w:val="21"/>
-              <w:lang w:bidi="ne-NP"/>
-              <w14:ligatures w14:val="standardContextual"/>
-            </w:rPr>
-          </w:pPr>
           <w:hyperlink w:anchor="_Toc213511374" w:history="1">
             <w:r>
               <w:rPr>
@@ -3397,30 +3096,26 @@
           <w:rFonts w:asciiTheme="minorHAnsi" w:eastAsiaTheme="minorEastAsia" w:hAnsiTheme="minorHAnsi"/>
           <w:noProof/>
           <w:kern w:val="2"/>
-          <w:sz w:val="28"/>
-          <w:szCs w:val="28"/>
+          <w:szCs w:val="24"/>
           <w:lang w:bidi="ne-NP"/>
           <w14:ligatures w14:val="standardContextual"/>
         </w:rPr>
       </w:pPr>
       <w:r>
         <w:rPr>
-          <w:sz w:val="28"/>
-          <w:szCs w:val="28"/>
+          <w:szCs w:val="24"/>
         </w:rPr>
         <w:fldChar w:fldCharType="begin"/>
       </w:r>
       <w:r>
         <w:rPr>
-          <w:sz w:val="28"/>
-          <w:szCs w:val="28"/>
+          <w:szCs w:val="24"/>
         </w:rPr>
         <w:instrText xml:space="preserve"> TOC \h \z \c "Figure" </w:instrText>
       </w:r>
       <w:r>
         <w:rPr>
-          <w:sz w:val="28"/>
-          <w:szCs w:val="28"/>
+          <w:szCs w:val="24"/>
         </w:rPr>
         <w:fldChar w:fldCharType="separate"/>
       </w:r>
@@ -3429,8 +3124,7 @@
           <w:rPr>
             <w:rStyle w:val="Hyperlink"/>
             <w:noProof/>
-            <w:sz w:val="28"/>
-            <w:szCs w:val="28"/>
+            <w:szCs w:val="24"/>
           </w:rPr>
           <w:t xml:space="preserve">Figure </w:t>
         </w:r>
@@ -3438,8 +3132,7 @@
           <w:rPr>
             <w:rStyle w:val="Hyperlink"/>
             <w:noProof/>
-            <w:sz w:val="28"/>
-            <w:szCs w:val="28"/>
+            <w:szCs w:val="24"/>
           </w:rPr>
           <w:t xml:space="preserve">3.2.2.1 </w:t>
         </w:r>
@@ -3447,8 +3140,7 @@
           <w:rPr>
             <w:rStyle w:val="Hyperlink"/>
             <w:noProof/>
-            <w:sz w:val="28"/>
-            <w:szCs w:val="28"/>
+            <w:szCs w:val="24"/>
           </w:rPr>
           <w:t>Phases of Iterative and Incremental Model</w:t>
         </w:r>
@@ -3456,8 +3148,7 @@
           <w:rPr>
             <w:noProof/>
             <w:webHidden/>
-            <w:sz w:val="28"/>
-            <w:szCs w:val="28"/>
+            <w:szCs w:val="24"/>
           </w:rPr>
           <w:tab/>
         </w:r>
@@ -3465,8 +3156,7 @@
           <w:rPr>
             <w:noProof/>
             <w:webHidden/>
-            <w:sz w:val="28"/>
-            <w:szCs w:val="28"/>
+            <w:szCs w:val="24"/>
           </w:rPr>
           <w:fldChar w:fldCharType="begin"/>
         </w:r>
@@ -3474,8 +3164,7 @@
           <w:rPr>
             <w:noProof/>
             <w:webHidden/>
-            <w:sz w:val="28"/>
-            <w:szCs w:val="28"/>
+            <w:szCs w:val="24"/>
           </w:rPr>
           <w:instrText xml:space="preserve"> PAGEREF _Toc198755106 \h </w:instrText>
         </w:r>
@@ -3483,16 +3172,14 @@
           <w:rPr>
             <w:noProof/>
             <w:webHidden/>
-            <w:sz w:val="28"/>
-            <w:szCs w:val="28"/>
+            <w:szCs w:val="24"/>
           </w:rPr>
         </w:r>
         <w:r>
           <w:rPr>
             <w:noProof/>
             <w:webHidden/>
-            <w:sz w:val="28"/>
-            <w:szCs w:val="28"/>
+            <w:szCs w:val="24"/>
           </w:rPr>
           <w:fldChar w:fldCharType="separate"/>
         </w:r>
@@ -3500,8 +3187,7 @@
           <w:rPr>
             <w:noProof/>
             <w:webHidden/>
-            <w:sz w:val="28"/>
-            <w:szCs w:val="28"/>
+            <w:szCs w:val="24"/>
           </w:rPr>
           <w:t>8</w:t>
         </w:r>
@@ -3509,8 +3195,7 @@
           <w:rPr>
             <w:noProof/>
             <w:webHidden/>
-            <w:sz w:val="28"/>
-            <w:szCs w:val="28"/>
+            <w:szCs w:val="24"/>
           </w:rPr>
           <w:fldChar w:fldCharType="end"/>
         </w:r>
@@ -3526,8 +3211,7 @@
           <w:rFonts w:asciiTheme="minorHAnsi" w:eastAsiaTheme="minorEastAsia" w:hAnsiTheme="minorHAnsi"/>
           <w:noProof/>
           <w:kern w:val="2"/>
-          <w:sz w:val="28"/>
-          <w:szCs w:val="28"/>
+          <w:szCs w:val="24"/>
           <w:lang w:bidi="ne-NP"/>
           <w14:ligatures w14:val="standardContextual"/>
         </w:rPr>
@@ -3537,8 +3221,7 @@
           <w:rPr>
             <w:rStyle w:val="Hyperlink"/>
             <w:noProof/>
-            <w:sz w:val="28"/>
-            <w:szCs w:val="28"/>
+            <w:szCs w:val="24"/>
           </w:rPr>
           <w:t xml:space="preserve">Figure </w:t>
         </w:r>
@@ -3546,8 +3229,7 @@
           <w:rPr>
             <w:rStyle w:val="Hyperlink"/>
             <w:noProof/>
-            <w:sz w:val="28"/>
-            <w:szCs w:val="28"/>
+            <w:szCs w:val="24"/>
           </w:rPr>
           <w:t>3.2.2.2</w:t>
         </w:r>
@@ -3555,8 +3237,7 @@
           <w:rPr>
             <w:rStyle w:val="Hyperlink"/>
             <w:noProof/>
-            <w:sz w:val="28"/>
-            <w:szCs w:val="28"/>
+            <w:szCs w:val="24"/>
           </w:rPr>
           <w:t xml:space="preserve"> Structure of Iterative and Incremental Model</w:t>
         </w:r>
@@ -3564,8 +3245,7 @@
           <w:rPr>
             <w:noProof/>
             <w:webHidden/>
-            <w:sz w:val="28"/>
-            <w:szCs w:val="28"/>
+            <w:szCs w:val="24"/>
           </w:rPr>
           <w:tab/>
         </w:r>
@@ -3573,8 +3253,7 @@
           <w:rPr>
             <w:noProof/>
             <w:webHidden/>
-            <w:sz w:val="28"/>
-            <w:szCs w:val="28"/>
+            <w:szCs w:val="24"/>
           </w:rPr>
           <w:fldChar w:fldCharType="begin"/>
         </w:r>
@@ -3582,8 +3261,7 @@
           <w:rPr>
             <w:noProof/>
             <w:webHidden/>
-            <w:sz w:val="28"/>
-            <w:szCs w:val="28"/>
+            <w:szCs w:val="24"/>
           </w:rPr>
           <w:instrText xml:space="preserve"> PAGEREF _Toc198755107 \h </w:instrText>
         </w:r>
@@ -3591,16 +3269,14 @@
           <w:rPr>
             <w:noProof/>
             <w:webHidden/>
-            <w:sz w:val="28"/>
-            <w:szCs w:val="28"/>
+            <w:szCs w:val="24"/>
           </w:rPr>
         </w:r>
         <w:r>
           <w:rPr>
             <w:noProof/>
             <w:webHidden/>
-            <w:sz w:val="28"/>
-            <w:szCs w:val="28"/>
+            <w:szCs w:val="24"/>
           </w:rPr>
           <w:fldChar w:fldCharType="separate"/>
         </w:r>
@@ -3608,8 +3284,7 @@
           <w:rPr>
             <w:noProof/>
             <w:webHidden/>
-            <w:sz w:val="28"/>
-            <w:szCs w:val="28"/>
+            <w:szCs w:val="24"/>
           </w:rPr>
           <w:t>9</w:t>
         </w:r>
@@ -3617,8 +3292,7 @@
           <w:rPr>
             <w:noProof/>
             <w:webHidden/>
-            <w:sz w:val="28"/>
-            <w:szCs w:val="28"/>
+            <w:szCs w:val="24"/>
           </w:rPr>
           <w:fldChar w:fldCharType="end"/>
         </w:r>
@@ -3634,8 +3308,7 @@
           <w:rFonts w:asciiTheme="minorHAnsi" w:eastAsiaTheme="minorEastAsia" w:hAnsiTheme="minorHAnsi"/>
           <w:noProof/>
           <w:kern w:val="2"/>
-          <w:sz w:val="28"/>
-          <w:szCs w:val="28"/>
+          <w:szCs w:val="24"/>
           <w:lang w:bidi="ne-NP"/>
           <w14:ligatures w14:val="standardContextual"/>
         </w:rPr>
@@ -3645,8 +3318,7 @@
           <w:rPr>
             <w:rStyle w:val="Hyperlink"/>
             <w:noProof/>
-            <w:sz w:val="28"/>
-            <w:szCs w:val="28"/>
+            <w:szCs w:val="24"/>
           </w:rPr>
           <w:t>Figure 3</w:t>
         </w:r>
@@ -3654,8 +3326,7 @@
           <w:rPr>
             <w:rStyle w:val="Hyperlink"/>
             <w:noProof/>
-            <w:sz w:val="28"/>
-            <w:szCs w:val="28"/>
+            <w:szCs w:val="24"/>
           </w:rPr>
           <w:t>.2.3.1</w:t>
         </w:r>
@@ -3663,8 +3334,7 @@
           <w:rPr>
             <w:rStyle w:val="Hyperlink"/>
             <w:noProof/>
-            <w:sz w:val="28"/>
-            <w:szCs w:val="28"/>
+            <w:szCs w:val="24"/>
           </w:rPr>
           <w:t xml:space="preserve"> Use Case Diagram</w:t>
         </w:r>
@@ -3672,8 +3342,7 @@
           <w:rPr>
             <w:noProof/>
             <w:webHidden/>
-            <w:sz w:val="28"/>
-            <w:szCs w:val="28"/>
+            <w:szCs w:val="24"/>
           </w:rPr>
           <w:tab/>
         </w:r>
@@ -3681,8 +3350,7 @@
           <w:rPr>
             <w:noProof/>
             <w:webHidden/>
-            <w:sz w:val="28"/>
-            <w:szCs w:val="28"/>
+            <w:szCs w:val="24"/>
           </w:rPr>
           <w:fldChar w:fldCharType="begin"/>
         </w:r>
@@ -3690,8 +3358,7 @@
           <w:rPr>
             <w:noProof/>
             <w:webHidden/>
-            <w:sz w:val="28"/>
-            <w:szCs w:val="28"/>
+            <w:szCs w:val="24"/>
           </w:rPr>
           <w:instrText xml:space="preserve"> PAGEREF _Toc198755108 \h </w:instrText>
         </w:r>
@@ -3699,16 +3366,14 @@
           <w:rPr>
             <w:noProof/>
             <w:webHidden/>
-            <w:sz w:val="28"/>
-            <w:szCs w:val="28"/>
+            <w:szCs w:val="24"/>
           </w:rPr>
         </w:r>
         <w:r>
           <w:rPr>
             <w:noProof/>
             <w:webHidden/>
-            <w:sz w:val="28"/>
-            <w:szCs w:val="28"/>
+            <w:szCs w:val="24"/>
           </w:rPr>
           <w:fldChar w:fldCharType="separate"/>
         </w:r>
@@ -3716,8 +3381,7 @@
           <w:rPr>
             <w:noProof/>
             <w:webHidden/>
-            <w:sz w:val="28"/>
-            <w:szCs w:val="28"/>
+            <w:szCs w:val="24"/>
           </w:rPr>
           <w:t>12</w:t>
         </w:r>
@@ -3725,8 +3389,7 @@
           <w:rPr>
             <w:noProof/>
             <w:webHidden/>
-            <w:sz w:val="28"/>
-            <w:szCs w:val="28"/>
+            <w:szCs w:val="24"/>
           </w:rPr>
           <w:fldChar w:fldCharType="end"/>
         </w:r>
@@ -3742,8 +3405,7 @@
           <w:rFonts w:asciiTheme="minorHAnsi" w:eastAsiaTheme="minorEastAsia" w:hAnsiTheme="minorHAnsi"/>
           <w:noProof/>
           <w:kern w:val="2"/>
-          <w:sz w:val="28"/>
-          <w:szCs w:val="28"/>
+          <w:szCs w:val="24"/>
           <w:lang w:bidi="ne-NP"/>
           <w14:ligatures w14:val="standardContextual"/>
         </w:rPr>
@@ -3753,8 +3415,7 @@
           <w:rPr>
             <w:rStyle w:val="Hyperlink"/>
             <w:noProof/>
-            <w:sz w:val="28"/>
-            <w:szCs w:val="28"/>
+            <w:szCs w:val="24"/>
           </w:rPr>
           <w:t xml:space="preserve">Figure </w:t>
         </w:r>
@@ -3762,8 +3423,7 @@
           <w:rPr>
             <w:rStyle w:val="Hyperlink"/>
             <w:noProof/>
-            <w:sz w:val="28"/>
-            <w:szCs w:val="28"/>
+            <w:szCs w:val="24"/>
           </w:rPr>
           <w:t>3.2.3.2</w:t>
         </w:r>
@@ -3771,8 +3431,7 @@
           <w:rPr>
             <w:rStyle w:val="Hyperlink"/>
             <w:noProof/>
-            <w:sz w:val="28"/>
-            <w:szCs w:val="28"/>
+            <w:szCs w:val="24"/>
           </w:rPr>
           <w:t xml:space="preserve"> Entity Relationship Diagram</w:t>
         </w:r>
@@ -3780,8 +3439,7 @@
           <w:rPr>
             <w:noProof/>
             <w:webHidden/>
-            <w:sz w:val="28"/>
-            <w:szCs w:val="28"/>
+            <w:szCs w:val="24"/>
           </w:rPr>
           <w:tab/>
         </w:r>
@@ -3789,8 +3447,7 @@
           <w:rPr>
             <w:noProof/>
             <w:webHidden/>
-            <w:sz w:val="28"/>
-            <w:szCs w:val="28"/>
+            <w:szCs w:val="24"/>
           </w:rPr>
           <w:fldChar w:fldCharType="begin"/>
         </w:r>
@@ -3798,8 +3455,7 @@
           <w:rPr>
             <w:noProof/>
             <w:webHidden/>
-            <w:sz w:val="28"/>
-            <w:szCs w:val="28"/>
+            <w:szCs w:val="24"/>
           </w:rPr>
           <w:instrText xml:space="preserve"> PAGEREF _Toc198755109 \h </w:instrText>
         </w:r>
@@ -3807,16 +3463,14 @@
           <w:rPr>
             <w:noProof/>
             <w:webHidden/>
-            <w:sz w:val="28"/>
-            <w:szCs w:val="28"/>
+            <w:szCs w:val="24"/>
           </w:rPr>
         </w:r>
         <w:r>
           <w:rPr>
             <w:noProof/>
             <w:webHidden/>
-            <w:sz w:val="28"/>
-            <w:szCs w:val="28"/>
+            <w:szCs w:val="24"/>
           </w:rPr>
           <w:fldChar w:fldCharType="separate"/>
         </w:r>
@@ -3824,8 +3478,7 @@
           <w:rPr>
             <w:noProof/>
             <w:webHidden/>
-            <w:sz w:val="28"/>
-            <w:szCs w:val="28"/>
+            <w:szCs w:val="24"/>
           </w:rPr>
           <w:t>15</w:t>
         </w:r>
@@ -3833,8 +3486,7 @@
           <w:rPr>
             <w:noProof/>
             <w:webHidden/>
-            <w:sz w:val="28"/>
-            <w:szCs w:val="28"/>
+            <w:szCs w:val="24"/>
           </w:rPr>
           <w:fldChar w:fldCharType="end"/>
         </w:r>
@@ -3850,8 +3502,7 @@
           <w:rFonts w:asciiTheme="minorHAnsi" w:eastAsiaTheme="minorEastAsia" w:hAnsiTheme="minorHAnsi"/>
           <w:noProof/>
           <w:kern w:val="2"/>
-          <w:sz w:val="28"/>
-          <w:szCs w:val="28"/>
+          <w:szCs w:val="24"/>
           <w:lang w:bidi="ne-NP"/>
           <w14:ligatures w14:val="standardContextual"/>
         </w:rPr>
@@ -3861,8 +3512,7 @@
           <w:rPr>
             <w:rStyle w:val="Hyperlink"/>
             <w:noProof/>
-            <w:sz w:val="28"/>
-            <w:szCs w:val="28"/>
+            <w:szCs w:val="24"/>
           </w:rPr>
           <w:t xml:space="preserve">Figure </w:t>
         </w:r>
@@ -3870,8 +3520,7 @@
           <w:rPr>
             <w:rStyle w:val="Hyperlink"/>
             <w:noProof/>
-            <w:sz w:val="28"/>
-            <w:szCs w:val="28"/>
+            <w:szCs w:val="24"/>
           </w:rPr>
           <w:t>3.2.3.3</w:t>
         </w:r>
@@ -3879,8 +3528,7 @@
           <w:rPr>
             <w:rStyle w:val="Hyperlink"/>
             <w:noProof/>
-            <w:sz w:val="28"/>
-            <w:szCs w:val="28"/>
+            <w:szCs w:val="24"/>
           </w:rPr>
           <w:t xml:space="preserve"> System Sequence Diagram</w:t>
         </w:r>
@@ -3888,8 +3536,7 @@
           <w:rPr>
             <w:noProof/>
             <w:webHidden/>
-            <w:sz w:val="28"/>
-            <w:szCs w:val="28"/>
+            <w:szCs w:val="24"/>
           </w:rPr>
           <w:tab/>
         </w:r>
@@ -3897,8 +3544,7 @@
           <w:rPr>
             <w:noProof/>
             <w:webHidden/>
-            <w:sz w:val="28"/>
-            <w:szCs w:val="28"/>
+            <w:szCs w:val="24"/>
           </w:rPr>
           <w:fldChar w:fldCharType="begin"/>
         </w:r>
@@ -3906,8 +3552,7 @@
           <w:rPr>
             <w:noProof/>
             <w:webHidden/>
-            <w:sz w:val="28"/>
-            <w:szCs w:val="28"/>
+            <w:szCs w:val="24"/>
           </w:rPr>
           <w:instrText xml:space="preserve"> PAGEREF _Toc198755110 \h </w:instrText>
         </w:r>
@@ -3915,16 +3560,14 @@
           <w:rPr>
             <w:noProof/>
             <w:webHidden/>
-            <w:sz w:val="28"/>
-            <w:szCs w:val="28"/>
+            <w:szCs w:val="24"/>
           </w:rPr>
         </w:r>
         <w:r>
           <w:rPr>
             <w:noProof/>
             <w:webHidden/>
-            <w:sz w:val="28"/>
-            <w:szCs w:val="28"/>
+            <w:szCs w:val="24"/>
           </w:rPr>
           <w:fldChar w:fldCharType="separate"/>
         </w:r>
@@ -3932,8 +3575,7 @@
           <w:rPr>
             <w:noProof/>
             <w:webHidden/>
-            <w:sz w:val="28"/>
-            <w:szCs w:val="28"/>
+            <w:szCs w:val="24"/>
           </w:rPr>
           <w:t>16</w:t>
         </w:r>
@@ -3941,8 +3583,7 @@
           <w:rPr>
             <w:noProof/>
             <w:webHidden/>
-            <w:sz w:val="28"/>
-            <w:szCs w:val="28"/>
+            <w:szCs w:val="24"/>
           </w:rPr>
           <w:fldChar w:fldCharType="end"/>
         </w:r>
@@ -3958,8 +3599,7 @@
           <w:rFonts w:asciiTheme="minorHAnsi" w:eastAsiaTheme="minorEastAsia" w:hAnsiTheme="minorHAnsi"/>
           <w:noProof/>
           <w:kern w:val="2"/>
-          <w:sz w:val="28"/>
-          <w:szCs w:val="28"/>
+          <w:szCs w:val="24"/>
           <w:lang w:bidi="ne-NP"/>
           <w14:ligatures w14:val="standardContextual"/>
         </w:rPr>
@@ -3969,8 +3609,7 @@
           <w:rPr>
             <w:rStyle w:val="Hyperlink"/>
             <w:noProof/>
-            <w:sz w:val="28"/>
-            <w:szCs w:val="28"/>
+            <w:szCs w:val="24"/>
           </w:rPr>
           <w:t xml:space="preserve">Figure </w:t>
         </w:r>
@@ -3978,8 +3617,7 @@
           <w:rPr>
             <w:rStyle w:val="Hyperlink"/>
             <w:noProof/>
-            <w:sz w:val="28"/>
-            <w:szCs w:val="28"/>
+            <w:szCs w:val="24"/>
           </w:rPr>
           <w:t>3.3.1</w:t>
         </w:r>
@@ -3987,8 +3625,7 @@
           <w:rPr>
             <w:rStyle w:val="Hyperlink"/>
             <w:noProof/>
-            <w:sz w:val="28"/>
-            <w:szCs w:val="28"/>
+            <w:szCs w:val="24"/>
           </w:rPr>
           <w:t xml:space="preserve"> </w:t>
         </w:r>
@@ -3996,8 +3633,7 @@
           <w:rPr>
             <w:rStyle w:val="Hyperlink"/>
             <w:noProof/>
-            <w:sz w:val="28"/>
-            <w:szCs w:val="28"/>
+            <w:szCs w:val="24"/>
           </w:rPr>
           <w:t>EfficientNet-B0</w:t>
         </w:r>
@@ -4005,8 +3641,7 @@
           <w:rPr>
             <w:rStyle w:val="Hyperlink"/>
             <w:noProof/>
-            <w:sz w:val="28"/>
-            <w:szCs w:val="28"/>
+            <w:szCs w:val="24"/>
           </w:rPr>
           <w:t xml:space="preserve"> Architecture</w:t>
         </w:r>
@@ -4014,8 +3649,7 @@
           <w:rPr>
             <w:noProof/>
             <w:webHidden/>
-            <w:sz w:val="28"/>
-            <w:szCs w:val="28"/>
+            <w:szCs w:val="24"/>
           </w:rPr>
           <w:tab/>
         </w:r>
@@ -4023,8 +3657,7 @@
           <w:rPr>
             <w:noProof/>
             <w:webHidden/>
-            <w:sz w:val="28"/>
-            <w:szCs w:val="28"/>
+            <w:szCs w:val="24"/>
           </w:rPr>
           <w:fldChar w:fldCharType="begin"/>
         </w:r>
@@ -4032,8 +3665,7 @@
           <w:rPr>
             <w:noProof/>
             <w:webHidden/>
-            <w:sz w:val="28"/>
-            <w:szCs w:val="28"/>
+            <w:szCs w:val="24"/>
           </w:rPr>
           <w:instrText xml:space="preserve"> PAGEREF _Toc198755111 \h </w:instrText>
         </w:r>
@@ -4041,16 +3673,14 @@
           <w:rPr>
             <w:noProof/>
             <w:webHidden/>
-            <w:sz w:val="28"/>
-            <w:szCs w:val="28"/>
+            <w:szCs w:val="24"/>
           </w:rPr>
         </w:r>
         <w:r>
           <w:rPr>
             <w:noProof/>
             <w:webHidden/>
-            <w:sz w:val="28"/>
-            <w:szCs w:val="28"/>
+            <w:szCs w:val="24"/>
           </w:rPr>
           <w:fldChar w:fldCharType="separate"/>
         </w:r>
@@ -4058,8 +3688,7 @@
           <w:rPr>
             <w:noProof/>
             <w:webHidden/>
-            <w:sz w:val="28"/>
-            <w:szCs w:val="28"/>
+            <w:szCs w:val="24"/>
           </w:rPr>
           <w:t>17</w:t>
         </w:r>
@@ -4067,8 +3696,7 @@
           <w:rPr>
             <w:noProof/>
             <w:webHidden/>
-            <w:sz w:val="28"/>
-            <w:szCs w:val="28"/>
+            <w:szCs w:val="24"/>
           </w:rPr>
           <w:fldChar w:fldCharType="end"/>
         </w:r>
@@ -4084,8 +3712,7 @@
           <w:rFonts w:asciiTheme="minorHAnsi" w:eastAsiaTheme="minorEastAsia" w:hAnsiTheme="minorHAnsi"/>
           <w:noProof/>
           <w:kern w:val="2"/>
-          <w:sz w:val="28"/>
-          <w:szCs w:val="28"/>
+          <w:szCs w:val="24"/>
           <w:lang w:bidi="ne-NP"/>
           <w14:ligatures w14:val="standardContextual"/>
         </w:rPr>
@@ -4095,8 +3722,7 @@
           <w:rPr>
             <w:rStyle w:val="Hyperlink"/>
             <w:noProof/>
-            <w:sz w:val="28"/>
-            <w:szCs w:val="28"/>
+            <w:szCs w:val="24"/>
           </w:rPr>
           <w:t xml:space="preserve">Figure </w:t>
         </w:r>
@@ -4104,8 +3730,7 @@
           <w:rPr>
             <w:rStyle w:val="Hyperlink"/>
             <w:noProof/>
-            <w:sz w:val="28"/>
-            <w:szCs w:val="28"/>
+            <w:szCs w:val="24"/>
           </w:rPr>
           <w:t>5.1</w:t>
         </w:r>
@@ -4113,8 +3738,7 @@
           <w:rPr>
             <w:rStyle w:val="Hyperlink"/>
             <w:noProof/>
-            <w:sz w:val="28"/>
-            <w:szCs w:val="28"/>
+            <w:szCs w:val="24"/>
           </w:rPr>
           <w:t xml:space="preserve"> Gantt Chart</w:t>
         </w:r>
@@ -4122,8 +3746,7 @@
           <w:rPr>
             <w:noProof/>
             <w:webHidden/>
-            <w:sz w:val="28"/>
-            <w:szCs w:val="28"/>
+            <w:szCs w:val="24"/>
           </w:rPr>
           <w:tab/>
         </w:r>
@@ -4131,8 +3754,7 @@
           <w:rPr>
             <w:noProof/>
             <w:webHidden/>
-            <w:sz w:val="28"/>
-            <w:szCs w:val="28"/>
+            <w:szCs w:val="24"/>
           </w:rPr>
           <w:fldChar w:fldCharType="begin"/>
         </w:r>
@@ -4140,8 +3762,7 @@
           <w:rPr>
             <w:noProof/>
             <w:webHidden/>
-            <w:sz w:val="28"/>
-            <w:szCs w:val="28"/>
+            <w:szCs w:val="24"/>
           </w:rPr>
           <w:instrText xml:space="preserve"> PAGEREF _Toc198755112 \h </w:instrText>
         </w:r>
@@ -4149,16 +3770,14 @@
           <w:rPr>
             <w:noProof/>
             <w:webHidden/>
-            <w:sz w:val="28"/>
-            <w:szCs w:val="28"/>
+            <w:szCs w:val="24"/>
           </w:rPr>
         </w:r>
         <w:r>
           <w:rPr>
             <w:noProof/>
             <w:webHidden/>
-            <w:sz w:val="28"/>
-            <w:szCs w:val="28"/>
+            <w:szCs w:val="24"/>
           </w:rPr>
           <w:fldChar w:fldCharType="separate"/>
         </w:r>
@@ -4166,8 +3785,7 @@
           <w:rPr>
             <w:noProof/>
             <w:webHidden/>
-            <w:sz w:val="28"/>
-            <w:szCs w:val="28"/>
+            <w:szCs w:val="24"/>
           </w:rPr>
           <w:t>20</w:t>
         </w:r>
@@ -4175,8 +3793,7 @@
           <w:rPr>
             <w:noProof/>
             <w:webHidden/>
-            <w:sz w:val="28"/>
-            <w:szCs w:val="28"/>
+            <w:szCs w:val="24"/>
           </w:rPr>
           <w:fldChar w:fldCharType="end"/>
         </w:r>
@@ -4192,8 +3809,7 @@
           <w:rFonts w:asciiTheme="minorHAnsi" w:eastAsiaTheme="minorEastAsia" w:hAnsiTheme="minorHAnsi"/>
           <w:noProof/>
           <w:kern w:val="2"/>
-          <w:sz w:val="28"/>
-          <w:szCs w:val="28"/>
+          <w:szCs w:val="24"/>
           <w:lang w:bidi="ne-NP"/>
           <w14:ligatures w14:val="standardContextual"/>
         </w:rPr>
@@ -4202,8 +3818,7 @@
     <w:p>
       <w:r>
         <w:rPr>
-          <w:sz w:val="28"/>
-          <w:szCs w:val="28"/>
+          <w:szCs w:val="24"/>
         </w:rPr>
         <w:fldChar w:fldCharType="end"/>
       </w:r>
@@ -4234,19 +3849,27 @@
           <w:rFonts w:asciiTheme="minorHAnsi" w:eastAsiaTheme="minorEastAsia" w:hAnsiTheme="minorHAnsi"/>
           <w:noProof/>
           <w:kern w:val="2"/>
-          <w:sz w:val="28"/>
-          <w:szCs w:val="28"/>
+          <w:szCs w:val="24"/>
           <w:lang w:bidi="ne-NP"/>
           <w14:ligatures w14:val="standardContextual"/>
         </w:rPr>
       </w:pPr>
       <w:r>
+        <w:rPr>
+          <w:szCs w:val="24"/>
+        </w:rPr>
         <w:fldChar w:fldCharType="begin"/>
       </w:r>
       <w:r>
+        <w:rPr>
+          <w:szCs w:val="24"/>
+        </w:rPr>
         <w:instrText xml:space="preserve"> TOC \h \z \c "Table" </w:instrText>
       </w:r>
       <w:r>
+        <w:rPr>
+          <w:szCs w:val="24"/>
+        </w:rPr>
         <w:fldChar w:fldCharType="separate"/>
       </w:r>
       <w:hyperlink w:anchor="_Toc198755315" w:history="1">
@@ -4254,8 +3877,7 @@
           <w:rPr>
             <w:rStyle w:val="Hyperlink"/>
             <w:noProof/>
-            <w:sz w:val="28"/>
-            <w:szCs w:val="28"/>
+            <w:szCs w:val="24"/>
           </w:rPr>
           <w:t xml:space="preserve">Table </w:t>
         </w:r>
@@ -4263,8 +3885,7 @@
           <w:rPr>
             <w:rStyle w:val="Hyperlink"/>
             <w:noProof/>
-            <w:sz w:val="28"/>
-            <w:szCs w:val="28"/>
+            <w:szCs w:val="24"/>
           </w:rPr>
           <w:t xml:space="preserve">2.1 </w:t>
         </w:r>
@@ -4272,8 +3893,7 @@
           <w:rPr>
             <w:rStyle w:val="Hyperlink"/>
             <w:noProof/>
-            <w:sz w:val="28"/>
-            <w:szCs w:val="28"/>
+            <w:szCs w:val="24"/>
           </w:rPr>
           <w:t>Literature Review</w:t>
         </w:r>
@@ -4281,8 +3901,7 @@
           <w:rPr>
             <w:noProof/>
             <w:webHidden/>
-            <w:sz w:val="28"/>
-            <w:szCs w:val="28"/>
+            <w:szCs w:val="24"/>
           </w:rPr>
           <w:tab/>
         </w:r>
@@ -4290,8 +3909,7 @@
           <w:rPr>
             <w:noProof/>
             <w:webHidden/>
-            <w:sz w:val="28"/>
-            <w:szCs w:val="28"/>
+            <w:szCs w:val="24"/>
           </w:rPr>
           <w:fldChar w:fldCharType="begin"/>
         </w:r>
@@ -4299,8 +3917,7 @@
           <w:rPr>
             <w:noProof/>
             <w:webHidden/>
-            <w:sz w:val="28"/>
-            <w:szCs w:val="28"/>
+            <w:szCs w:val="24"/>
           </w:rPr>
           <w:instrText xml:space="preserve"> PAGEREF _Toc198755315 \h </w:instrText>
         </w:r>
@@ -4308,16 +3925,14 @@
           <w:rPr>
             <w:noProof/>
             <w:webHidden/>
-            <w:sz w:val="28"/>
-            <w:szCs w:val="28"/>
+            <w:szCs w:val="24"/>
           </w:rPr>
         </w:r>
         <w:r>
           <w:rPr>
             <w:noProof/>
             <w:webHidden/>
-            <w:sz w:val="28"/>
-            <w:szCs w:val="28"/>
+            <w:szCs w:val="24"/>
           </w:rPr>
           <w:fldChar w:fldCharType="separate"/>
         </w:r>
@@ -4325,8 +3940,7 @@
           <w:rPr>
             <w:noProof/>
             <w:webHidden/>
-            <w:sz w:val="28"/>
-            <w:szCs w:val="28"/>
+            <w:szCs w:val="24"/>
           </w:rPr>
           <w:t>6</w:t>
         </w:r>
@@ -4334,8 +3948,7 @@
           <w:rPr>
             <w:noProof/>
             <w:webHidden/>
-            <w:sz w:val="28"/>
-            <w:szCs w:val="28"/>
+            <w:szCs w:val="24"/>
           </w:rPr>
           <w:fldChar w:fldCharType="end"/>
         </w:r>
@@ -4351,8 +3964,7 @@
           <w:rFonts w:asciiTheme="minorHAnsi" w:eastAsiaTheme="minorEastAsia" w:hAnsiTheme="minorHAnsi"/>
           <w:noProof/>
           <w:kern w:val="2"/>
-          <w:sz w:val="28"/>
-          <w:szCs w:val="28"/>
+          <w:szCs w:val="24"/>
           <w:lang w:bidi="ne-NP"/>
           <w14:ligatures w14:val="standardContextual"/>
         </w:rPr>
@@ -4362,8 +3974,7 @@
           <w:rPr>
             <w:rStyle w:val="Hyperlink"/>
             <w:noProof/>
-            <w:sz w:val="28"/>
-            <w:szCs w:val="28"/>
+            <w:szCs w:val="24"/>
           </w:rPr>
           <w:t xml:space="preserve">Table </w:t>
         </w:r>
@@ -4371,8 +3982,7 @@
           <w:rPr>
             <w:rStyle w:val="Hyperlink"/>
             <w:noProof/>
-            <w:sz w:val="28"/>
-            <w:szCs w:val="28"/>
+            <w:szCs w:val="24"/>
           </w:rPr>
           <w:t>3.1.1</w:t>
         </w:r>
@@ -4380,8 +3990,7 @@
           <w:rPr>
             <w:rStyle w:val="Hyperlink"/>
             <w:noProof/>
-            <w:sz w:val="28"/>
-            <w:szCs w:val="28"/>
+            <w:szCs w:val="24"/>
           </w:rPr>
           <w:t xml:space="preserve"> Required Tools</w:t>
         </w:r>
@@ -4389,8 +3998,7 @@
           <w:rPr>
             <w:noProof/>
             <w:webHidden/>
-            <w:sz w:val="28"/>
-            <w:szCs w:val="28"/>
+            <w:szCs w:val="24"/>
           </w:rPr>
           <w:tab/>
         </w:r>
@@ -4398,8 +4006,7 @@
           <w:rPr>
             <w:noProof/>
             <w:webHidden/>
-            <w:sz w:val="28"/>
-            <w:szCs w:val="28"/>
+            <w:szCs w:val="24"/>
           </w:rPr>
           <w:fldChar w:fldCharType="begin"/>
         </w:r>
@@ -4407,8 +4014,7 @@
           <w:rPr>
             <w:noProof/>
             <w:webHidden/>
-            <w:sz w:val="28"/>
-            <w:szCs w:val="28"/>
+            <w:szCs w:val="24"/>
           </w:rPr>
           <w:instrText xml:space="preserve"> PAGEREF _Toc198755316 \h </w:instrText>
         </w:r>
@@ -4416,16 +4022,14 @@
           <w:rPr>
             <w:noProof/>
             <w:webHidden/>
-            <w:sz w:val="28"/>
-            <w:szCs w:val="28"/>
+            <w:szCs w:val="24"/>
           </w:rPr>
         </w:r>
         <w:r>
           <w:rPr>
             <w:noProof/>
             <w:webHidden/>
-            <w:sz w:val="28"/>
-            <w:szCs w:val="28"/>
+            <w:szCs w:val="24"/>
           </w:rPr>
           <w:fldChar w:fldCharType="separate"/>
         </w:r>
@@ -4433,8 +4037,7 @@
           <w:rPr>
             <w:noProof/>
             <w:webHidden/>
-            <w:sz w:val="28"/>
-            <w:szCs w:val="28"/>
+            <w:szCs w:val="24"/>
           </w:rPr>
           <w:t>7</w:t>
         </w:r>
@@ -4442,8 +4045,7 @@
           <w:rPr>
             <w:noProof/>
             <w:webHidden/>
-            <w:sz w:val="28"/>
-            <w:szCs w:val="28"/>
+            <w:szCs w:val="24"/>
           </w:rPr>
           <w:fldChar w:fldCharType="end"/>
         </w:r>
@@ -4459,8 +4061,7 @@
           <w:rFonts w:asciiTheme="minorHAnsi" w:eastAsiaTheme="minorEastAsia" w:hAnsiTheme="minorHAnsi"/>
           <w:noProof/>
           <w:kern w:val="2"/>
-          <w:sz w:val="28"/>
-          <w:szCs w:val="28"/>
+          <w:szCs w:val="24"/>
           <w:lang w:bidi="ne-NP"/>
           <w14:ligatures w14:val="standardContextual"/>
         </w:rPr>
@@ -4470,8 +4071,7 @@
           <w:rPr>
             <w:rStyle w:val="Hyperlink"/>
             <w:noProof/>
-            <w:sz w:val="28"/>
-            <w:szCs w:val="28"/>
+            <w:szCs w:val="24"/>
           </w:rPr>
           <w:t>Table 3</w:t>
         </w:r>
@@ -4479,8 +4079,7 @@
           <w:rPr>
             <w:rStyle w:val="Hyperlink"/>
             <w:noProof/>
-            <w:sz w:val="28"/>
-            <w:szCs w:val="28"/>
+            <w:szCs w:val="24"/>
           </w:rPr>
           <w:t xml:space="preserve">.1.2 </w:t>
         </w:r>
@@ -4488,8 +4087,7 @@
           <w:rPr>
             <w:rStyle w:val="Hyperlink"/>
             <w:noProof/>
-            <w:sz w:val="28"/>
-            <w:szCs w:val="28"/>
+            <w:szCs w:val="24"/>
           </w:rPr>
           <w:t>Required Programming Languages</w:t>
         </w:r>
@@ -4497,8 +4095,7 @@
           <w:rPr>
             <w:noProof/>
             <w:webHidden/>
-            <w:sz w:val="28"/>
-            <w:szCs w:val="28"/>
+            <w:szCs w:val="24"/>
           </w:rPr>
           <w:tab/>
         </w:r>
@@ -4506,8 +4103,7 @@
           <w:rPr>
             <w:noProof/>
             <w:webHidden/>
-            <w:sz w:val="28"/>
-            <w:szCs w:val="28"/>
+            <w:szCs w:val="24"/>
           </w:rPr>
           <w:fldChar w:fldCharType="begin"/>
         </w:r>
@@ -4515,8 +4111,7 @@
           <w:rPr>
             <w:noProof/>
             <w:webHidden/>
-            <w:sz w:val="28"/>
-            <w:szCs w:val="28"/>
+            <w:szCs w:val="24"/>
           </w:rPr>
           <w:instrText xml:space="preserve"> PAGEREF _Toc198755317 \h </w:instrText>
         </w:r>
@@ -4524,16 +4119,14 @@
           <w:rPr>
             <w:noProof/>
             <w:webHidden/>
-            <w:sz w:val="28"/>
-            <w:szCs w:val="28"/>
+            <w:szCs w:val="24"/>
           </w:rPr>
         </w:r>
         <w:r>
           <w:rPr>
             <w:noProof/>
             <w:webHidden/>
-            <w:sz w:val="28"/>
-            <w:szCs w:val="28"/>
+            <w:szCs w:val="24"/>
           </w:rPr>
           <w:fldChar w:fldCharType="separate"/>
         </w:r>
@@ -4541,8 +4134,7 @@
           <w:rPr>
             <w:noProof/>
             <w:webHidden/>
-            <w:sz w:val="28"/>
-            <w:szCs w:val="28"/>
+            <w:szCs w:val="24"/>
           </w:rPr>
           <w:t>7</w:t>
         </w:r>
@@ -4550,17 +4142,25 @@
           <w:rPr>
             <w:noProof/>
             <w:webHidden/>
-            <w:sz w:val="28"/>
-            <w:szCs w:val="28"/>
+            <w:szCs w:val="24"/>
           </w:rPr>
           <w:fldChar w:fldCharType="end"/>
         </w:r>
       </w:hyperlink>
       <w:r>
+        <w:rPr>
+          <w:szCs w:val="24"/>
+        </w:rPr>
         <w:fldChar w:fldCharType="end"/>
       </w:r>
     </w:p>
-    <w:p/>
+    <w:p>
+      <w:pPr>
+        <w:rPr>
+          <w:szCs w:val="24"/>
+        </w:rPr>
+      </w:pPr>
+    </w:p>
     <w:p>
       <w:pPr>
         <w:sectPr>
@@ -4641,17 +4241,30 @@
         <w:jc w:val="both"/>
       </w:pPr>
       <w:r>
-        <w:t xml:space="preserve">The exponential growth of online visual content had created significant challenges in organizing and identifying images without accompanying textual descriptions. Manual annotation of images was time-consuming and inefficient, particularly for large datasets. To address this issue, the project focused on developing an automated caption generation system capable of producing meaningful descriptions for uploaded images. This system aimed </w:t>
+        <w:t xml:space="preserve">The exponential growth of online visual content </w:t>
+      </w:r>
+      <w:proofErr w:type="gramStart"/>
+      <w:r>
+        <w:t>had</w:t>
+      </w:r>
+      <w:proofErr w:type="gramEnd"/>
+      <w:r>
+        <w:t xml:space="preserve"> created significant challenges in organizing and identifying images without accompanying textual descriptions. Manual annotation of images was time-consuming and inefficient, particularly for large datasets. To address this issue, the project focused on developing an automated caption generation system capable of producing meaningful descriptions for uploaded images. This system aimed </w:t>
       </w:r>
       <w:r>
         <w:t>at simplifying</w:t>
       </w:r>
       <w:r>
-        <w:t xml:space="preserve"> the understanding and utilization of digital images by leveraging artificial intelligence techniques.</w:t>
+        <w:t xml:space="preserve"> the understanding and utilization of digital images by leveraging artificial intelligence </w:t>
+      </w:r>
+      <w:proofErr w:type="gramStart"/>
+      <w:r>
+        <w:t>techniques.</w:t>
       </w:r>
       <w:r>
         <w:t>.</w:t>
       </w:r>
+      <w:proofErr w:type="gramEnd"/>
     </w:p>
     <w:p>
       <w:pPr>
@@ -4681,7 +4294,25 @@
           <w:szCs w:val="24"/>
           <w:lang w:bidi="ne-NP"/>
         </w:rPr>
-        <w:t>To provide users with a simple way to upload images and receive relevant caption.</w:t>
+        <w:t xml:space="preserve">To provide users with a simple way to upload images and receive relevant </w:t>
+      </w:r>
+      <w:proofErr w:type="gramStart"/>
+      <w:r>
+        <w:rPr>
+          <w:rFonts w:eastAsia="Times New Roman" w:cs="Times New Roman"/>
+          <w:szCs w:val="24"/>
+          <w:lang w:bidi="ne-NP"/>
+        </w:rPr>
+        <w:t>caption</w:t>
+      </w:r>
+      <w:proofErr w:type="gramEnd"/>
+      <w:r>
+        <w:rPr>
+          <w:rFonts w:eastAsia="Times New Roman" w:cs="Times New Roman"/>
+          <w:szCs w:val="24"/>
+          <w:lang w:bidi="ne-NP"/>
+        </w:rPr>
+        <w:t>.</w:t>
       </w:r>
     </w:p>
     <w:p>
@@ -4793,7 +4424,15 @@
         <w:t>even easier</w:t>
       </w:r>
       <w:r>
-        <w:t xml:space="preserve"> to use and gives really good captions using the latest smart computer technology. We want to make it simpler for people to get descriptions </w:t>
+        <w:t xml:space="preserve"> to use and gives </w:t>
+      </w:r>
+      <w:proofErr w:type="gramStart"/>
+      <w:r>
+        <w:t>really good</w:t>
+      </w:r>
+      <w:proofErr w:type="gramEnd"/>
+      <w:r>
+        <w:t xml:space="preserve"> captions using the latest smart computer technology. We want to make it simpler for people to get descriptions </w:t>
       </w:r>
       <w:r>
         <w:t>of</w:t>
@@ -4822,7 +4461,15 @@
         <w:jc w:val="both"/>
       </w:pPr>
       <w:r>
-        <w:t>This paper introduces a deep learning framework for automated image caption generation. The authors utilized the MS COCO dataset for training and evaluation. Their proposed architecture consists of a pre-trained Convolutional Neural Network (CNN) for extracting visual features, which are then fed into a Gated Recurrent Unit (GRU)-based Recurrent Neural Network (RNN) acting as the decoder. A key component of their approach is a GRU-based attention mechanism, which enables the decoder to focus on the most relevant spatial regions of the input image during the generation of each word in the caption sequence. The authors suggest future work could focus on exploring more sophisticated attention mechanisms and incorporating semantic information to further improve the quality and relevance of the generated captions.</w:t>
+        <w:t xml:space="preserve">This paper introduces a deep learning framework for automated image caption generation. The authors utilized the MS COCO dataset for training and evaluation. Their proposed architecture consists of a pre-trained Convolutional Neural Network (CNN) for extracting visual features, which are then fed into a Gated Recurrent Unit (GRU)-based Recurrent Neural Network (RNN) acting as the decoder. A key component of their approach is a GRU-based attention mechanism, which enables the decoder to focus on the most relevant spatial regions of the input image during the generation of each word in the caption sequence. The authors </w:t>
+      </w:r>
+      <w:proofErr w:type="gramStart"/>
+      <w:r>
+        <w:t>suggest</w:t>
+      </w:r>
+      <w:proofErr w:type="gramEnd"/>
+      <w:r>
+        <w:t xml:space="preserve"> future work could focus on exploring more sophisticated attention mechanisms and incorporating semantic information to further improve the quality and relevance of the generated captions.</w:t>
       </w:r>
     </w:p>
     <w:p>
@@ -5020,7 +4667,15 @@
         <w:jc w:val="both"/>
       </w:pPr>
       <w:r>
-        <w:t>The creators used a special kind of computer brain called a CNN (specifically Inception v3) to understand what's in the image. This understanding was then fed into another type of computer brain called an RNN, using LSTMs, which generated the caption word by word. The whole system was trained to try and match the computer-written caption as closely as possible to real human captions. They tested it on two big collections of images and captions, Flickr30k and MS COCO, and it did a pretty good job of describing various pictures. The researchers also pointed out that the system could get better at handling words it hadn't seen much before, writing more varied and interesting captions, and focusing on the most important parts of the picture when describing it.</w:t>
+        <w:t xml:space="preserve">The creators used a special kind of computer brain called a CNN (specifically Inception v3) to understand what's in the image. This understanding was then fed into another type of computer brain called an RNN, using LSTMs, which generated the caption word by word. The whole system was trained to try and match the computer-written </w:t>
+      </w:r>
+      <w:proofErr w:type="gramStart"/>
+      <w:r>
+        <w:t>caption</w:t>
+      </w:r>
+      <w:proofErr w:type="gramEnd"/>
+      <w:r>
+        <w:t xml:space="preserve"> as closely as possible to real human captions. They tested it on two big collections of images and captions, Flickr30k and MS COCO, and it did a pretty good job of describing various pictures. The researchers also pointed out that the system could get better at handling words it hadn't seen much before, writing more varied and interesting captions, and focusing on the most important parts of the picture when describing it.</w:t>
       </w:r>
       <w:sdt>
         <w:sdtPr>
@@ -5591,7 +5246,15 @@
               <w:keepNext/>
             </w:pPr>
             <w:r>
-              <w:t>GRU-based RNN with Bahdanau attention mechanism</w:t>
+              <w:t xml:space="preserve">GRU-based RNN with </w:t>
+            </w:r>
+            <w:proofErr w:type="spellStart"/>
+            <w:r>
+              <w:t>Bahdanau</w:t>
+            </w:r>
+            <w:proofErr w:type="spellEnd"/>
+            <w:r>
+              <w:t xml:space="preserve"> attention mechanism</w:t>
             </w:r>
           </w:p>
         </w:tc>
@@ -5972,8 +5635,13 @@
               <w:keepNext/>
               <w:jc w:val="both"/>
             </w:pPr>
-            <w:r>
-              <w:t>GRUs and LSTM</w:t>
+            <w:proofErr w:type="gramStart"/>
+            <w:r>
+              <w:t>GRUs</w:t>
+            </w:r>
+            <w:proofErr w:type="gramEnd"/>
+            <w:r>
+              <w:t xml:space="preserve"> and LSTM</w:t>
             </w:r>
           </w:p>
         </w:tc>
@@ -6286,27 +5954,14 @@
       <w:r>
         <w:t xml:space="preserve">Table </w:t>
       </w:r>
-      <w:r>
-        <w:fldChar w:fldCharType="begin"/>
-      </w:r>
-      <w:r>
-        <w:instrText xml:space="preserve"> SEQ Table \* ARABIC </w:instrText>
-      </w:r>
-      <w:r>
-        <w:fldChar w:fldCharType="separate"/>
-      </w:r>
-      <w:r>
-        <w:rPr>
-          <w:noProof/>
-        </w:rPr>
-        <w:t>3</w:t>
-      </w:r>
-      <w:r>
-        <w:rPr>
-          <w:noProof/>
-        </w:rPr>
-        <w:fldChar w:fldCharType="end"/>
-      </w:r>
+      <w:fldSimple w:instr=" SEQ Table \* ARABIC ">
+        <w:r>
+          <w:rPr>
+            <w:noProof/>
+          </w:rPr>
+          <w:t>3</w:t>
+        </w:r>
+      </w:fldSimple>
       <w:r>
         <w:rPr>
           <w:noProof/>
@@ -6935,27 +6590,14 @@
       <w:r>
         <w:t>.</w:t>
       </w:r>
-      <w:r>
-        <w:fldChar w:fldCharType="begin"/>
-      </w:r>
-      <w:r>
-        <w:instrText xml:space="preserve"> SEQ Figure \* ARABIC </w:instrText>
-      </w:r>
-      <w:r>
-        <w:fldChar w:fldCharType="separate"/>
-      </w:r>
-      <w:r>
-        <w:rPr>
-          <w:noProof/>
-        </w:rPr>
-        <w:t>2</w:t>
-      </w:r>
-      <w:r>
-        <w:rPr>
-          <w:noProof/>
-        </w:rPr>
-        <w:fldChar w:fldCharType="end"/>
-      </w:r>
+      <w:fldSimple w:instr=" SEQ Figure \* ARABIC ">
+        <w:r>
+          <w:rPr>
+            <w:noProof/>
+          </w:rPr>
+          <w:t>2</w:t>
+        </w:r>
+      </w:fldSimple>
       <w:r>
         <w:t xml:space="preserve"> </w:t>
       </w:r>
@@ -7223,8 +6865,19 @@
           <w:sz w:val="28"/>
           <w:szCs w:val="28"/>
         </w:rPr>
-        <w:t>Use-case Diagram :</w:t>
-      </w:r>
+        <w:t xml:space="preserve">Use-case </w:t>
+      </w:r>
+      <w:proofErr w:type="gramStart"/>
+      <w:r>
+        <w:rPr>
+          <w:b/>
+          <w:bCs/>
+          <w:sz w:val="28"/>
+          <w:szCs w:val="28"/>
+        </w:rPr>
+        <w:t>Diagram :</w:t>
+      </w:r>
+      <w:proofErr w:type="gramEnd"/>
     </w:p>
     <w:p>
       <w:pPr>
@@ -7295,27 +6948,14 @@
       <w:r>
         <w:t xml:space="preserve">Figure </w:t>
       </w:r>
-      <w:r>
-        <w:fldChar w:fldCharType="begin"/>
-      </w:r>
-      <w:r>
-        <w:instrText xml:space="preserve"> SEQ Figure \* ARABIC </w:instrText>
-      </w:r>
-      <w:r>
-        <w:fldChar w:fldCharType="separate"/>
-      </w:r>
-      <w:r>
-        <w:rPr>
-          <w:noProof/>
-        </w:rPr>
-        <w:t>3</w:t>
-      </w:r>
-      <w:r>
-        <w:rPr>
-          <w:noProof/>
-        </w:rPr>
-        <w:fldChar w:fldCharType="end"/>
-      </w:r>
+      <w:fldSimple w:instr=" SEQ Figure \* ARABIC ">
+        <w:r>
+          <w:rPr>
+            <w:noProof/>
+          </w:rPr>
+          <w:t>3</w:t>
+        </w:r>
+      </w:fldSimple>
       <w:r>
         <w:rPr>
           <w:noProof/>
@@ -7796,8 +7436,13 @@
           <w:numId w:val="13"/>
         </w:numPr>
       </w:pPr>
-      <w:r>
-        <w:t>User selects an image file from their device.</w:t>
+      <w:proofErr w:type="gramStart"/>
+      <w:r>
+        <w:t>User selects</w:t>
+      </w:r>
+      <w:proofErr w:type="gramEnd"/>
+      <w:r>
+        <w:t xml:space="preserve"> an image file from their device.</w:t>
       </w:r>
     </w:p>
     <w:p>
@@ -7932,7 +7577,15 @@
         <w:t>Post-condition:</w:t>
       </w:r>
       <w:r>
-        <w:t xml:space="preserve"> System generates and displays a caption for the image.</w:t>
+        <w:t xml:space="preserve"> System generates and displays </w:t>
+      </w:r>
+      <w:proofErr w:type="gramStart"/>
+      <w:r>
+        <w:t>a caption</w:t>
+      </w:r>
+      <w:proofErr w:type="gramEnd"/>
+      <w:r>
+        <w:t xml:space="preserve"> for the image.</w:t>
       </w:r>
     </w:p>
     <w:p>
@@ -7989,7 +7642,15 @@
         </w:numPr>
       </w:pPr>
       <w:r>
-        <w:t>System generates a caption.</w:t>
+        <w:t xml:space="preserve">System generates </w:t>
+      </w:r>
+      <w:proofErr w:type="gramStart"/>
+      <w:r>
+        <w:t>a caption</w:t>
+      </w:r>
+      <w:proofErr w:type="gramEnd"/>
+      <w:r>
+        <w:t>.</w:t>
       </w:r>
     </w:p>
     <w:p>
@@ -8276,7 +7937,15 @@
         </w:numPr>
       </w:pPr>
       <w:r>
-        <w:t>System prompts user to select captions for deletion.</w:t>
+        <w:t xml:space="preserve">System prompts </w:t>
+      </w:r>
+      <w:proofErr w:type="gramStart"/>
+      <w:r>
+        <w:t>user</w:t>
+      </w:r>
+      <w:proofErr w:type="gramEnd"/>
+      <w:r>
+        <w:t xml:space="preserve"> to select captions for deletion.</w:t>
       </w:r>
     </w:p>
     <w:p>
@@ -8349,8 +8018,19 @@
           <w:sz w:val="28"/>
           <w:szCs w:val="28"/>
         </w:rPr>
-        <w:t>elationship Diagram :</w:t>
-      </w:r>
+        <w:t xml:space="preserve">elationship </w:t>
+      </w:r>
+      <w:proofErr w:type="gramStart"/>
+      <w:r>
+        <w:rPr>
+          <w:b/>
+          <w:bCs/>
+          <w:sz w:val="28"/>
+          <w:szCs w:val="28"/>
+        </w:rPr>
+        <w:t>Diagram :</w:t>
+      </w:r>
+      <w:proofErr w:type="gramEnd"/>
     </w:p>
     <w:p>
       <w:pPr>
@@ -8462,9 +8142,11 @@
       <w:r>
         <w:t xml:space="preserve">This project utilizes deep learning techniques for automated image captioning. The approach consists of </w:t>
       </w:r>
+      <w:proofErr w:type="spellStart"/>
       <w:r>
         <w:t>EfficientNet</w:t>
       </w:r>
+      <w:proofErr w:type="spellEnd"/>
       <w:r>
         <w:t xml:space="preserve"> as the encoder for feature extraction and a Transformer-based decoder for caption generation.</w:t>
       </w:r>
@@ -8489,6 +8171,7 @@
         </w:rPr>
         <w:t xml:space="preserve">1. </w:t>
       </w:r>
+      <w:proofErr w:type="spellStart"/>
       <w:r>
         <w:rPr>
           <w:b/>
@@ -8498,6 +8181,7 @@
         </w:rPr>
         <w:t>EfficientNet</w:t>
       </w:r>
+      <w:proofErr w:type="spellEnd"/>
       <w:r>
         <w:rPr>
           <w:b/>
@@ -8513,8 +8197,21 @@
         <w:pStyle w:val="paragraph"/>
         <w:jc w:val="both"/>
       </w:pPr>
-      <w:r>
-        <w:t>EfficientNet is a convolutional neural network architecture designed to extract high-quality visual features from images with improved efficiency. It scales depth, width, and resolution in a balanced manner, allowing the model to achieve better accuracy with fewer parameters and lower computational cost. EfficientNet processes images through multiple optimized layers to capture essential details such as objects, textures, and spatial relationships. The final output is a compact feature vector, which serves as the input for the caption generation model.</w:t>
+      <w:proofErr w:type="spellStart"/>
+      <w:r>
+        <w:t>EfficientNet</w:t>
+      </w:r>
+      <w:proofErr w:type="spellEnd"/>
+      <w:r>
+        <w:t xml:space="preserve"> is a convolutional neural network architecture designed to extract high-quality visual features from images with improved efficiency. It scales depth, width, and resolution in a balanced manner, allowing the model to achieve better accuracy with fewer parameters and lower computational cost. </w:t>
+      </w:r>
+      <w:proofErr w:type="spellStart"/>
+      <w:r>
+        <w:t>EfficientNet</w:t>
+      </w:r>
+      <w:proofErr w:type="spellEnd"/>
+      <w:r>
+        <w:t xml:space="preserve"> processes images through multiple optimized layers to capture essential details such as objects, textures, and spatial relationships. The final output is a compact feature vector, which serves as the input for the caption generation model.</w:t>
       </w:r>
     </w:p>
     <w:p>
@@ -8531,7 +8228,23 @@
           <w:b/>
           <w:bCs/>
         </w:rPr>
-        <w:t>Why EfficientNet:</w:t>
+        <w:t xml:space="preserve">Why </w:t>
+      </w:r>
+      <w:proofErr w:type="spellStart"/>
+      <w:r>
+        <w:rPr>
+          <w:b/>
+          <w:bCs/>
+        </w:rPr>
+        <w:t>EfficientNet</w:t>
+      </w:r>
+      <w:proofErr w:type="spellEnd"/>
+      <w:r>
+        <w:rPr>
+          <w:b/>
+          <w:bCs/>
+        </w:rPr>
+        <w:t>:</w:t>
       </w:r>
     </w:p>
     <w:p>
@@ -8551,7 +8264,15 @@
         <w:t>Balanced Scaling:</w:t>
       </w:r>
       <w:r>
-        <w:t xml:space="preserve"> EfficientNet scales network depth, width, and resolution uniformly, achieving high accuracy with optimized performance.</w:t>
+        <w:t xml:space="preserve"> </w:t>
+      </w:r>
+      <w:proofErr w:type="spellStart"/>
+      <w:r>
+        <w:t>EfficientNet</w:t>
+      </w:r>
+      <w:proofErr w:type="spellEnd"/>
+      <w:r>
+        <w:t xml:space="preserve"> scales network depth, width, and resolution uniformly, achieving high accuracy with optimized performance.</w:t>
       </w:r>
     </w:p>
     <w:p>
@@ -8849,8 +8570,13 @@
         <w:pStyle w:val="Heading1"/>
       </w:pPr>
       <w:bookmarkStart w:id="90" w:name="_Toc213511393"/>
-      <w:r>
-        <w:t>Result and Discussion</w:t>
+      <w:proofErr w:type="gramStart"/>
+      <w:r>
+        <w:t>Result</w:t>
+      </w:r>
+      <w:proofErr w:type="gramEnd"/>
+      <w:r>
+        <w:t xml:space="preserve"> and Discussion</w:t>
       </w:r>
       <w:bookmarkEnd w:id="90"/>
     </w:p>
@@ -8861,7 +8587,15 @@
         <w:jc w:val="both"/>
       </w:pPr>
       <w:r>
-        <w:t>The system was trained and tested using a dataset of around 30,000 images, which provided enough variety for generating captions. The results showed that the system could automatically create captions after the user uploaded an image. This was done using a pre-trained model for extracting image features and a decoder model for forming the sentences. The web application also offered a simple and easy-to-use interface, allowing both technical and non-technical users to interact with the system without difficulty. The project showed how deep-learning models can be used to convert visual information into text and apply these methods in a real application. A caption-history feature was also added, which stored uploaded images along with their generated captions, allowing users to view their past records. Since the platform was web-based, it could be accessed on different devices and operating systems, making it usable for a wide range of users such as students, researchers, educators, and developers.</w:t>
+        <w:t xml:space="preserve">The system was trained and tested using a dataset of around 30,000 images, which provided enough variety for generating captions. The results showed that the system could automatically create captions after the user uploaded an image. This was done using a pre-trained model for extracting image features and a decoder model for forming </w:t>
+      </w:r>
+      <w:proofErr w:type="gramStart"/>
+      <w:r>
+        <w:t>the sentences</w:t>
+      </w:r>
+      <w:proofErr w:type="gramEnd"/>
+      <w:r>
+        <w:t>. The web application also offered a simple and easy-to-use interface, allowing both technical and non-technical users to interact with the system without difficulty. The project showed how deep-learning models can be used to convert visual information into text and apply these methods in a real application. A caption-history feature was also added, which stored uploaded images along with their generated captions, allowing users to view their past records. Since the platform was web-based, it could be accessed on different devices and operating systems, making it usable for a wide range of users such as students, researchers, educators, and developers.</w:t>
       </w:r>
     </w:p>
     <w:p>
@@ -9001,9 +8735,9 @@
         <w:t>Chapter 6</w:t>
       </w:r>
     </w:p>
-    <w:bookmarkStart w:id="99" w:name="_Toc198721144" w:displacedByCustomXml="next"/>
+    <w:bookmarkStart w:id="99" w:name="_Toc213511395" w:displacedByCustomXml="next"/>
     <w:bookmarkStart w:id="100" w:name="_Toc198720747" w:displacedByCustomXml="next"/>
-    <w:bookmarkStart w:id="101" w:name="_Toc213511395" w:displacedByCustomXml="next"/>
+    <w:bookmarkStart w:id="101" w:name="_Toc198721144" w:displacedByCustomXml="next"/>
     <w:sdt>
       <w:sdtPr>
         <w:rPr>
@@ -9556,6 +9290,7 @@
           <w:iCs w:val="0"/>
         </w:rPr>
       </w:pPr>
+      <w:proofErr w:type="gramStart"/>
       <w:r>
         <w:rPr>
           <w:b/>
@@ -9567,6 +9302,7 @@
         </w:rPr>
         <w:t>Appendix  7.1</w:t>
       </w:r>
+      <w:proofErr w:type="gramEnd"/>
       <w:r>
         <w:rPr>
           <w:b/>
@@ -9671,6 +9407,7 @@
       <w:r>
         <w:t xml:space="preserve">Appendix </w:t>
       </w:r>
+      <w:proofErr w:type="gramStart"/>
       <w:r>
         <w:t>7.2</w:t>
       </w:r>
@@ -9687,7 +9424,11 @@
         <w:t>:</w:t>
       </w:r>
       <w:r>
-        <w:t>Home Page</w:t>
+        <w:t>Home</w:t>
+      </w:r>
+      <w:proofErr w:type="gramEnd"/>
+      <w:r>
+        <w:t xml:space="preserve"> Page</w:t>
       </w:r>
       <w:bookmarkEnd w:id="103"/>
       <w:bookmarkEnd w:id="104"/>
@@ -13765,6 +13506,7 @@
   <w:style w:type="character" w:default="1" w:styleId="DefaultParagraphFont">
     <w:name w:val="Default Paragraph Font"/>
     <w:uiPriority w:val="1"/>
+    <w:semiHidden/>
     <w:unhideWhenUsed/>
   </w:style>
   <w:style w:type="table" w:default="1" w:styleId="TableNormal">

</xml_diff>